<commit_message>
suite documentation + gitignore
</commit_message>
<xml_diff>
--- a/Documentation/Documentation_technique_d'installation.docx
+++ b/Documentation/Documentation_technique_d'installation.docx
@@ -18,6 +18,15 @@
         </w:rPr>
         <w:t xml:space="preserve">DOCUMENTATION TECHNIQUE D’INSTALLATION DU PROJET : </w:t>
       </w:r>
+    </w:p>
+    <w:p>
+      <w:pPr>
+        <w:rPr>
+          <w:b/>
+          <w:sz w:val="24"/>
+          <w:szCs w:val="24"/>
+        </w:rPr>
+      </w:pPr>
     </w:p>
     <w:p>
       <w:pPr>
@@ -934,34 +943,16 @@
         </w:rPr>
         <w:t xml:space="preserve"> </w:t>
       </w:r>
-      <w:r>
-        <w:fldChar w:fldCharType="begin"/>
-      </w:r>
-      <w:r>
-        <w:rPr>
-          <w:lang w:val="en-US"/>
-        </w:rPr>
-        <w:instrText>HYPERLINK "https://dlcdn.apache.org/tomcat/tomcat-9/v9.0.95/bin/apache-tomcat-9.0.95.zip" \h</w:instrText>
-      </w:r>
-      <w:r>
-        <w:fldChar w:fldCharType="separate"/>
-      </w:r>
-      <w:r>
-        <w:rPr>
-          <w:sz w:val="21"/>
-          <w:szCs w:val="21"/>
-          <w:lang w:val="en-US"/>
-        </w:rPr>
-        <w:t>https://dlcdn.apache.org/tomcat/tomcat-9/v9.0.95/bin/apache-tomcat-9.0.95.zi</w:t>
-      </w:r>
-      <w:r>
-        <w:rPr>
-          <w:sz w:val="21"/>
-          <w:szCs w:val="21"/>
-          <w:lang w:val="en-US"/>
-        </w:rPr>
-        <w:fldChar w:fldCharType="end"/>
-      </w:r>
+      <w:hyperlink r:id="rId6">
+        <w:r>
+          <w:rPr>
+            <w:sz w:val="21"/>
+            <w:szCs w:val="21"/>
+            <w:lang w:val="en-US"/>
+          </w:rPr>
+          <w:t>https://dlcdn.apache.org/tomcat/tomcat-9/v9.0.95/bin/apache-tomcat-9.0.95.zi</w:t>
+        </w:r>
+      </w:hyperlink>
       <w:r>
         <w:rPr>
           <w:sz w:val="21"/>
@@ -1355,7 +1346,7 @@
                     <pic:cNvPicPr preferRelativeResize="0"/>
                   </pic:nvPicPr>
                   <pic:blipFill>
-                    <a:blip r:embed="rId6"/>
+                    <a:blip r:embed="rId7"/>
                     <a:srcRect/>
                     <a:stretch>
                       <a:fillRect/>
@@ -1547,7 +1538,7 @@
       <w:r>
         <w:t xml:space="preserve"> sur le site de IntelliJ </w:t>
       </w:r>
-      <w:hyperlink r:id="rId7">
+      <w:hyperlink r:id="rId8">
         <w:r>
           <w:rPr>
             <w:color w:val="1155CC"/>
@@ -1594,7 +1585,7 @@
                     <pic:cNvPicPr preferRelativeResize="0"/>
                   </pic:nvPicPr>
                   <pic:blipFill>
-                    <a:blip r:embed="rId8"/>
+                    <a:blip r:embed="rId9"/>
                     <a:srcRect/>
                     <a:stretch>
                       <a:fillRect/>
@@ -1676,7 +1667,7 @@
                     <pic:cNvPicPr preferRelativeResize="0"/>
                   </pic:nvPicPr>
                   <pic:blipFill>
-                    <a:blip r:embed="rId9"/>
+                    <a:blip r:embed="rId10"/>
                     <a:srcRect/>
                     <a:stretch>
                       <a:fillRect/>
@@ -1740,7 +1731,7 @@
                     <pic:cNvPicPr preferRelativeResize="0"/>
                   </pic:nvPicPr>
                   <pic:blipFill>
-                    <a:blip r:embed="rId10"/>
+                    <a:blip r:embed="rId11"/>
                     <a:srcRect/>
                     <a:stretch>
                       <a:fillRect/>
@@ -1863,7 +1854,7 @@
                     <pic:cNvPicPr preferRelativeResize="0"/>
                   </pic:nvPicPr>
                   <pic:blipFill>
-                    <a:blip r:embed="rId11"/>
+                    <a:blip r:embed="rId12"/>
                     <a:srcRect/>
                     <a:stretch>
                       <a:fillRect/>
@@ -1957,7 +1948,7 @@
                     <pic:cNvPicPr preferRelativeResize="0"/>
                   </pic:nvPicPr>
                   <pic:blipFill>
-                    <a:blip r:embed="rId12"/>
+                    <a:blip r:embed="rId13"/>
                     <a:srcRect/>
                     <a:stretch>
                       <a:fillRect/>
@@ -2028,7 +2019,7 @@
       <w:r>
         <w:t xml:space="preserve">Rendez-vous sur le site d'Apache Tomcat </w:t>
       </w:r>
-      <w:hyperlink r:id="rId13">
+      <w:hyperlink r:id="rId14">
         <w:r>
           <w:rPr>
             <w:color w:val="1155CC"/>
@@ -2102,7 +2093,7 @@
                     <pic:cNvPicPr preferRelativeResize="0"/>
                   </pic:nvPicPr>
                   <pic:blipFill>
-                    <a:blip r:embed="rId14"/>
+                    <a:blip r:embed="rId15"/>
                     <a:srcRect/>
                     <a:stretch>
                       <a:fillRect/>
@@ -2159,7 +2150,7 @@
                     <pic:cNvPicPr preferRelativeResize="0"/>
                   </pic:nvPicPr>
                   <pic:blipFill>
-                    <a:blip r:embed="rId15"/>
+                    <a:blip r:embed="rId16"/>
                     <a:srcRect/>
                     <a:stretch>
                       <a:fillRect/>
@@ -2244,7 +2235,7 @@
                     <pic:cNvPicPr preferRelativeResize="0"/>
                   </pic:nvPicPr>
                   <pic:blipFill>
-                    <a:blip r:embed="rId16"/>
+                    <a:blip r:embed="rId17"/>
                     <a:srcRect/>
                     <a:stretch>
                       <a:fillRect/>
@@ -2334,7 +2325,7 @@
       <w:r>
         <w:t xml:space="preserve"> </w:t>
       </w:r>
-      <w:hyperlink r:id="rId17">
+      <w:hyperlink r:id="rId18">
         <w:r>
           <w:rPr>
             <w:color w:val="1155CC"/>
@@ -2432,7 +2423,7 @@
                     <pic:cNvPicPr preferRelativeResize="0"/>
                   </pic:nvPicPr>
                   <pic:blipFill>
-                    <a:blip r:embed="rId18"/>
+                    <a:blip r:embed="rId19"/>
                     <a:srcRect/>
                     <a:stretch>
                       <a:fillRect/>
@@ -2498,7 +2489,7 @@
                     <pic:cNvPicPr preferRelativeResize="0"/>
                   </pic:nvPicPr>
                   <pic:blipFill>
-                    <a:blip r:embed="rId19"/>
+                    <a:blip r:embed="rId20"/>
                     <a:srcRect/>
                     <a:stretch>
                       <a:fillRect/>
@@ -2565,7 +2556,7 @@
                     <pic:cNvPicPr preferRelativeResize="0"/>
                   </pic:nvPicPr>
                   <pic:blipFill>
-                    <a:blip r:embed="rId20"/>
+                    <a:blip r:embed="rId21"/>
                     <a:srcRect/>
                     <a:stretch>
                       <a:fillRect/>
@@ -2652,7 +2643,7 @@
                     <pic:cNvPicPr preferRelativeResize="0"/>
                   </pic:nvPicPr>
                   <pic:blipFill>
-                    <a:blip r:embed="rId21"/>
+                    <a:blip r:embed="rId22"/>
                     <a:srcRect/>
                     <a:stretch>
                       <a:fillRect/>
@@ -2776,7 +2767,7 @@
                     <pic:cNvPicPr preferRelativeResize="0"/>
                   </pic:nvPicPr>
                   <pic:blipFill>
-                    <a:blip r:embed="rId22"/>
+                    <a:blip r:embed="rId23"/>
                     <a:srcRect/>
                     <a:stretch>
                       <a:fillRect/>
@@ -2854,7 +2845,7 @@
                     <pic:cNvPicPr preferRelativeResize="0"/>
                   </pic:nvPicPr>
                   <pic:blipFill>
-                    <a:blip r:embed="rId23"/>
+                    <a:blip r:embed="rId24"/>
                     <a:srcRect/>
                     <a:stretch>
                       <a:fillRect/>
@@ -2959,7 +2950,7 @@
                     <pic:cNvPicPr preferRelativeResize="0"/>
                   </pic:nvPicPr>
                   <pic:blipFill>
-                    <a:blip r:embed="rId24"/>
+                    <a:blip r:embed="rId25"/>
                     <a:srcRect/>
                     <a:stretch>
                       <a:fillRect/>
@@ -2999,7 +2990,7 @@
                     <pic:cNvPicPr preferRelativeResize="0"/>
                   </pic:nvPicPr>
                   <pic:blipFill>
-                    <a:blip r:embed="rId25"/>
+                    <a:blip r:embed="rId26"/>
                     <a:srcRect/>
                     <a:stretch>
                       <a:fillRect/>
@@ -3095,7 +3086,7 @@
                     <pic:cNvPicPr preferRelativeResize="0"/>
                   </pic:nvPicPr>
                   <pic:blipFill>
-                    <a:blip r:embed="rId26"/>
+                    <a:blip r:embed="rId27"/>
                     <a:srcRect/>
                     <a:stretch>
                       <a:fillRect/>
@@ -3192,7 +3183,7 @@
                     <pic:cNvPicPr preferRelativeResize="0"/>
                   </pic:nvPicPr>
                   <pic:blipFill>
-                    <a:blip r:embed="rId27"/>
+                    <a:blip r:embed="rId28"/>
                     <a:srcRect/>
                     <a:stretch>
                       <a:fillRect/>
@@ -3311,7 +3302,7 @@
                     <pic:cNvPicPr preferRelativeResize="0"/>
                   </pic:nvPicPr>
                   <pic:blipFill>
-                    <a:blip r:embed="rId28"/>
+                    <a:blip r:embed="rId29"/>
                     <a:srcRect/>
                     <a:stretch>
                       <a:fillRect/>
@@ -3468,7 +3459,7 @@
                     <pic:cNvPicPr preferRelativeResize="0"/>
                   </pic:nvPicPr>
                   <pic:blipFill>
-                    <a:blip r:embed="rId29"/>
+                    <a:blip r:embed="rId30"/>
                     <a:srcRect/>
                     <a:stretch>
                       <a:fillRect/>
@@ -3525,7 +3516,7 @@
                     <pic:cNvPicPr preferRelativeResize="0"/>
                   </pic:nvPicPr>
                   <pic:blipFill>
-                    <a:blip r:embed="rId30"/>
+                    <a:blip r:embed="rId31"/>
                     <a:srcRect/>
                     <a:stretch>
                       <a:fillRect/>
@@ -3662,7 +3653,7 @@
                     <pic:cNvPicPr preferRelativeResize="0"/>
                   </pic:nvPicPr>
                   <pic:blipFill>
-                    <a:blip r:embed="rId31"/>
+                    <a:blip r:embed="rId32"/>
                     <a:srcRect/>
                     <a:stretch>
                       <a:fillRect/>
@@ -3704,7 +3695,7 @@
                     <pic:cNvPicPr preferRelativeResize="0"/>
                   </pic:nvPicPr>
                   <pic:blipFill>
-                    <a:blip r:embed="rId32"/>
+                    <a:blip r:embed="rId33"/>
                     <a:srcRect/>
                     <a:stretch>
                       <a:fillRect/>
@@ -3796,7 +3787,7 @@
                     <pic:cNvPicPr preferRelativeResize="0"/>
                   </pic:nvPicPr>
                   <pic:blipFill>
-                    <a:blip r:embed="rId33"/>
+                    <a:blip r:embed="rId34"/>
                     <a:srcRect/>
                     <a:stretch>
                       <a:fillRect/>
@@ -3874,7 +3865,7 @@
                     <pic:cNvPicPr preferRelativeResize="0"/>
                   </pic:nvPicPr>
                   <pic:blipFill>
-                    <a:blip r:embed="rId34"/>
+                    <a:blip r:embed="rId35"/>
                     <a:srcRect/>
                     <a:stretch>
                       <a:fillRect/>
@@ -3978,7 +3969,7 @@
                     <pic:cNvPicPr preferRelativeResize="0"/>
                   </pic:nvPicPr>
                   <pic:blipFill>
-                    <a:blip r:embed="rId35"/>
+                    <a:blip r:embed="rId36"/>
                     <a:srcRect/>
                     <a:stretch>
                       <a:fillRect/>
@@ -4040,7 +4031,7 @@
                     <pic:cNvPicPr preferRelativeResize="0"/>
                   </pic:nvPicPr>
                   <pic:blipFill>
-                    <a:blip r:embed="rId36"/>
+                    <a:blip r:embed="rId37"/>
                     <a:srcRect/>
                     <a:stretch>
                       <a:fillRect/>
@@ -4516,6 +4507,133 @@
       </w:pPr>
       <w:r>
         <w:t>Lancer le serveur en cliquant sur le triangle vert.</w:t>
+      </w:r>
+    </w:p>
+    <w:p>
+      <w:pPr>
+        <w:pStyle w:val="Paragraphedeliste"/>
+      </w:pPr>
+    </w:p>
+    <w:p/>
+    <w:p/>
+    <w:p>
+      <w:pPr>
+        <w:rPr>
+          <w:b/>
+          <w:bCs/>
+        </w:rPr>
+      </w:pPr>
+      <w:r>
+        <w:rPr>
+          <w:b/>
+          <w:bCs/>
+        </w:rPr>
+        <w:t>Lier l’application avec la base de donner :</w:t>
+      </w:r>
+    </w:p>
+    <w:p>
+      <w:pPr>
+        <w:rPr>
+          <w:b/>
+          <w:bCs/>
+        </w:rPr>
+      </w:pPr>
+    </w:p>
+    <w:p>
+      <w:pPr>
+        <w:pStyle w:val="Paragraphedeliste"/>
+        <w:numPr>
+          <w:ilvl w:val="0"/>
+          <w:numId w:val="22"/>
+        </w:numPr>
+      </w:pPr>
+      <w:r>
+        <w:t>Ouvrir phpMyAdmin sur un serveur (distant ou local).</w:t>
+      </w:r>
+    </w:p>
+    <w:p>
+      <w:pPr>
+        <w:pStyle w:val="Paragraphedeliste"/>
+        <w:numPr>
+          <w:ilvl w:val="0"/>
+          <w:numId w:val="22"/>
+        </w:numPr>
+      </w:pPr>
+      <w:r>
+        <w:t>Créer une base de données</w:t>
+      </w:r>
+    </w:p>
+    <w:p>
+      <w:pPr>
+        <w:pStyle w:val="Paragraphedeliste"/>
+        <w:numPr>
+          <w:ilvl w:val="0"/>
+          <w:numId w:val="22"/>
+        </w:numPr>
+      </w:pPr>
+      <w:r>
+        <w:t xml:space="preserve">Importer dans cette base le script </w:t>
+      </w:r>
+      <w:proofErr w:type="spellStart"/>
+      <w:r>
+        <w:t>script</w:t>
+      </w:r>
+      <w:proofErr w:type="spellEnd"/>
+      <w:r>
+        <w:t xml:space="preserve"> &gt; </w:t>
+      </w:r>
+      <w:proofErr w:type="spellStart"/>
+      <w:r>
+        <w:t>dumpSQL.sql</w:t>
+      </w:r>
+      <w:proofErr w:type="spellEnd"/>
+    </w:p>
+    <w:p>
+      <w:pPr>
+        <w:pStyle w:val="Paragraphedeliste"/>
+        <w:numPr>
+          <w:ilvl w:val="0"/>
+          <w:numId w:val="22"/>
+        </w:numPr>
+      </w:pPr>
+      <w:r>
+        <w:t xml:space="preserve">Éditer le fichier </w:t>
+      </w:r>
+      <w:proofErr w:type="spellStart"/>
+      <w:r>
+        <w:t>WebContent</w:t>
+      </w:r>
+      <w:proofErr w:type="spellEnd"/>
+      <w:r>
+        <w:t xml:space="preserve"> &gt; WEB-INF &gt; applicationContext.xml et modifier l’url afin qu’elle inclue l’url de votre base de données au format </w:t>
+      </w:r>
+      <w:proofErr w:type="spellStart"/>
+      <w:r>
+        <w:t>jdbc</w:t>
+      </w:r>
+      <w:proofErr w:type="spellEnd"/>
+      <w:r>
+        <w:t xml:space="preserve">. Modifier le </w:t>
+      </w:r>
+      <w:proofErr w:type="spellStart"/>
+      <w:r>
+        <w:t>username</w:t>
+      </w:r>
+      <w:proofErr w:type="spellEnd"/>
+      <w:r>
+        <w:t xml:space="preserve"> et password avec des identifiants permettant de se connecter à la base de données.</w:t>
+      </w:r>
+    </w:p>
+    <w:p>
+      <w:pPr>
+        <w:pStyle w:val="Paragraphedeliste"/>
+        <w:numPr>
+          <w:ilvl w:val="0"/>
+          <w:numId w:val="22"/>
+        </w:numPr>
+      </w:pPr>
+      <w:r>
+        <w:t>Si la base est sur un serveur local, il ne faut surtout pas oublier de le lancer lorsque l’on utilise l’application.</w:t>
       </w:r>
     </w:p>
     <w:sectPr>

</xml_diff>

<commit_message>
Modification de la documentation + UML
</commit_message>
<xml_diff>
--- a/Documentation/Documentation_technique_d'installation.docx
+++ b/Documentation/Documentation_technique_d'installation.docx
@@ -103,21 +103,7 @@
             <w:rStyle w:val="Lienhypertexte"/>
             <w:bCs/>
           </w:rPr>
-          <w:t>Installation/configu</w:t>
-        </w:r>
-        <w:r>
-          <w:rPr>
-            <w:rStyle w:val="Lienhypertexte"/>
-            <w:bCs/>
-          </w:rPr>
-          <w:t>r</w:t>
-        </w:r>
-        <w:r>
-          <w:rPr>
-            <w:rStyle w:val="Lienhypertexte"/>
-            <w:bCs/>
-          </w:rPr>
-          <w:t>ation des fichiers et logiciels nécessaires au lancement du projet</w:t>
+          <w:t>Installation/configuration des fichiers et logiciels nécessaires au lancement du projet</w:t>
         </w:r>
       </w:hyperlink>
     </w:p>
@@ -142,19 +128,7 @@
           <w:rPr>
             <w:rStyle w:val="Lienhypertexte"/>
           </w:rPr>
-          <w:t>Création et liaison</w:t>
-        </w:r>
-        <w:r>
-          <w:rPr>
-            <w:rStyle w:val="Lienhypertexte"/>
-          </w:rPr>
-          <w:t xml:space="preserve"> </w:t>
-        </w:r>
-        <w:r>
-          <w:rPr>
-            <w:rStyle w:val="Lienhypertexte"/>
-          </w:rPr>
-          <w:t>de la base de données avec l’application</w:t>
+          <w:t>Création et liaison de la base de données avec l’application</w:t>
         </w:r>
       </w:hyperlink>
     </w:p>
@@ -453,31 +427,7 @@
           <w:szCs w:val="24"/>
         </w:rPr>
         <w:lastRenderedPageBreak/>
-        <w:t>Installation</w:t>
-      </w:r>
-      <w:r>
-        <w:rPr>
-          <w:b/>
-          <w:sz w:val="24"/>
-          <w:szCs w:val="24"/>
-        </w:rPr>
-        <w:t>/configuration</w:t>
-      </w:r>
-      <w:r>
-        <w:rPr>
-          <w:b/>
-          <w:sz w:val="24"/>
-          <w:szCs w:val="24"/>
-        </w:rPr>
-        <w:t xml:space="preserve"> des fichiers et logiciels nécessaires au lancement du projet</w:t>
-      </w:r>
-      <w:r>
-        <w:rPr>
-          <w:b/>
-          <w:sz w:val="24"/>
-          <w:szCs w:val="24"/>
-        </w:rPr>
-        <w:t> :</w:t>
+        <w:t>Installation/configuration des fichiers et logiciels nécessaires au lancement du projet :</w:t>
       </w:r>
     </w:p>
     <w:bookmarkEnd w:id="0"/>
@@ -507,7 +457,21 @@
             <w:rStyle w:val="Lienhypertexte"/>
             <w:b/>
           </w:rPr>
-          <w:t>Linux</w:t>
+          <w:t>Lin</w:t>
+        </w:r>
+        <w:r>
+          <w:rPr>
+            <w:rStyle w:val="Lienhypertexte"/>
+            <w:b/>
+          </w:rPr>
+          <w:t>u</w:t>
+        </w:r>
+        <w:r>
+          <w:rPr>
+            <w:rStyle w:val="Lienhypertexte"/>
+            <w:b/>
+          </w:rPr>
+          <w:t>x</w:t>
         </w:r>
       </w:hyperlink>
     </w:p>
@@ -915,27 +879,21 @@
         <w:t>Categories=</w:t>
       </w:r>
       <w:proofErr w:type="spellStart"/>
+      <w:proofErr w:type="gramStart"/>
       <w:r>
         <w:rPr>
           <w:lang w:val="en-US"/>
         </w:rPr>
-        <w:t>Development;</w:t>
-      </w:r>
-      <w:proofErr w:type="gramStart"/>
+        <w:t>Development;IDE</w:t>
+      </w:r>
+      <w:proofErr w:type="spellEnd"/>
+      <w:proofErr w:type="gramEnd"/>
       <w:r>
         <w:rPr>
           <w:lang w:val="en-US"/>
         </w:rPr>
-        <w:t>IDE</w:t>
-      </w:r>
-      <w:proofErr w:type="spellEnd"/>
-      <w:r>
-        <w:rPr>
-          <w:lang w:val="en-US"/>
-        </w:rPr>
         <w:t>;</w:t>
       </w:r>
-      <w:proofErr w:type="gramEnd"/>
     </w:p>
     <w:p>
       <w:pPr>
@@ -1728,14 +1686,6 @@
       <w:proofErr w:type="spellStart"/>
       <w:r>
         <w:t>install</w:t>
-      </w:r>
-      <w:proofErr w:type="spellEnd"/>
-      <w:r>
-        <w:t xml:space="preserve"> -</w:t>
-      </w:r>
-      <w:proofErr w:type="spellStart"/>
-      <w:r>
-        <w:t>DskipTests</w:t>
       </w:r>
       <w:proofErr w:type="spellEnd"/>
     </w:p>
@@ -3795,19 +3745,11 @@
       <w:r>
         <w:t xml:space="preserve">, puis cliquez sur </w:t>
       </w:r>
-      <w:proofErr w:type="spellStart"/>
-      <w:r>
-        <w:rPr>
-          <w:b/>
-        </w:rPr>
-        <w:t>Edit</w:t>
-      </w:r>
-      <w:proofErr w:type="spellEnd"/>
-      <w:r>
-        <w:rPr>
-          <w:b/>
-        </w:rPr>
-        <w:t xml:space="preserve"> Configurations</w:t>
+      <w:r>
+        <w:rPr>
+          <w:b/>
+        </w:rPr>
+        <w:t>Edit Configurations</w:t>
       </w:r>
       <w:r>
         <w:t>.</w:t>
@@ -4343,107 +4285,10 @@
     </w:p>
     <w:p>
       <w:pPr>
-        <w:numPr>
-          <w:ilvl w:val="0"/>
-          <w:numId w:val="2"/>
-        </w:numPr>
-      </w:pPr>
-      <w:r>
-        <w:t xml:space="preserve">Maintenant, sur la droite de la page IntelliJ, cliquez sur le bouton </w:t>
-      </w:r>
-      <w:r>
-        <w:rPr>
-          <w:b/>
-        </w:rPr>
-        <w:t>M</w:t>
-      </w:r>
-      <w:r>
-        <w:t xml:space="preserve"> pour </w:t>
-      </w:r>
-      <w:r>
-        <w:rPr>
-          <w:b/>
-        </w:rPr>
-        <w:t>Maven</w:t>
-      </w:r>
-      <w:r>
-        <w:t xml:space="preserve">, puis sur </w:t>
-      </w:r>
-      <w:r>
-        <w:rPr>
-          <w:b/>
-        </w:rPr>
-        <w:t>Run Configurations</w:t>
-      </w:r>
-      <w:r>
-        <w:t xml:space="preserve">, et enfin sur </w:t>
-      </w:r>
-      <w:proofErr w:type="spellStart"/>
-      <w:r>
-        <w:rPr>
-          <w:b/>
-        </w:rPr>
-        <w:t>Build</w:t>
-      </w:r>
-      <w:proofErr w:type="spellEnd"/>
-      <w:r>
-        <w:rPr>
-          <w:b/>
-        </w:rPr>
-        <w:t>-SKIP-SONAR</w:t>
-      </w:r>
-      <w:r>
-        <w:t>.</w:t>
-      </w:r>
-    </w:p>
-    <w:p>
-      <w:pPr>
         <w:rPr>
           <w:u w:val="single"/>
         </w:rPr>
       </w:pPr>
-      <w:r>
-        <w:rPr>
-          <w:noProof/>
-          <w:u w:val="single"/>
-        </w:rPr>
-        <w:lastRenderedPageBreak/>
-        <w:drawing>
-          <wp:inline distT="114300" distB="114300" distL="114300" distR="114300" wp14:anchorId="66BA1570" wp14:editId="0BD567B8">
-            <wp:extent cx="4652963" cy="4196941"/>
-            <wp:effectExtent l="0" t="0" r="0" b="0"/>
-            <wp:docPr id="20" name="image20.png"/>
-            <wp:cNvGraphicFramePr/>
-            <a:graphic xmlns:a="http://schemas.openxmlformats.org/drawingml/2006/main">
-              <a:graphicData uri="http://schemas.openxmlformats.org/drawingml/2006/picture">
-                <pic:pic xmlns:pic="http://schemas.openxmlformats.org/drawingml/2006/picture">
-                  <pic:nvPicPr>
-                    <pic:cNvPr id="0" name="image20.png"/>
-                    <pic:cNvPicPr preferRelativeResize="0"/>
-                  </pic:nvPicPr>
-                  <pic:blipFill>
-                    <a:blip r:embed="rId36"/>
-                    <a:srcRect/>
-                    <a:stretch>
-                      <a:fillRect/>
-                    </a:stretch>
-                  </pic:blipFill>
-                  <pic:spPr>
-                    <a:xfrm>
-                      <a:off x="0" y="0"/>
-                      <a:ext cx="4652963" cy="4196941"/>
-                    </a:xfrm>
-                    <a:prstGeom prst="rect">
-                      <a:avLst/>
-                    </a:prstGeom>
-                    <a:ln/>
-                  </pic:spPr>
-                </pic:pic>
-              </a:graphicData>
-            </a:graphic>
-          </wp:inline>
-        </w:drawing>
-      </w:r>
     </w:p>
     <w:p>
       <w:pPr>
@@ -4453,7 +4298,13 @@
         </w:numPr>
       </w:pPr>
       <w:r>
-        <w:t xml:space="preserve">Une fois la commande exécutée, cliquez sur le bouton </w:t>
+        <w:t xml:space="preserve">Une fois </w:t>
+      </w:r>
+      <w:r>
+        <w:t>la configuration Tomcat réalisée</w:t>
+      </w:r>
+      <w:r>
+        <w:t xml:space="preserve">, cliquez sur le bouton </w:t>
       </w:r>
       <w:r>
         <w:rPr>
@@ -4470,6 +4321,7 @@
         <w:rPr>
           <w:noProof/>
         </w:rPr>
+        <w:lastRenderedPageBreak/>
         <w:drawing>
           <wp:inline distT="114300" distB="114300" distL="114300" distR="114300" wp14:anchorId="14F8C541" wp14:editId="26B40610">
             <wp:extent cx="5731200" cy="2463800"/>
@@ -4484,7 +4336,7 @@
                     <pic:cNvPicPr preferRelativeResize="0"/>
                   </pic:nvPicPr>
                   <pic:blipFill>
-                    <a:blip r:embed="rId37"/>
+                    <a:blip r:embed="rId36"/>
                     <a:srcRect/>
                     <a:stretch>
                       <a:fillRect/>
@@ -4581,7 +4433,6 @@
         <w:rPr>
           <w:u w:val="single"/>
         </w:rPr>
-        <w:lastRenderedPageBreak/>
         <w:t xml:space="preserve">Pour les utilisateurs sous MacOS : </w:t>
       </w:r>
     </w:p>
@@ -4821,23 +4672,7 @@
           <w:i/>
           <w:iCs/>
         </w:rPr>
-        <w:t xml:space="preserve">Run &gt; </w:t>
-      </w:r>
-      <w:proofErr w:type="spellStart"/>
-      <w:r>
-        <w:rPr>
-          <w:i/>
-          <w:iCs/>
-        </w:rPr>
-        <w:t>Edit</w:t>
-      </w:r>
-      <w:proofErr w:type="spellEnd"/>
-      <w:r>
-        <w:rPr>
-          <w:i/>
-          <w:iCs/>
-        </w:rPr>
-        <w:t xml:space="preserve"> Configurations.</w:t>
+        <w:t>Run &gt; Edit Configurations.</w:t>
       </w:r>
     </w:p>
     <w:p>
@@ -4883,6 +4718,7 @@
         </w:numPr>
       </w:pPr>
       <w:r>
+        <w:lastRenderedPageBreak/>
         <w:t>Dans « Application server », cliquer sur le bouton configure et sélectionner le dossier Tomcat télécharg</w:t>
       </w:r>
       <w:r>
@@ -5008,7 +4844,61 @@
           <w:sz w:val="24"/>
           <w:szCs w:val="24"/>
         </w:rPr>
-        <w:t xml:space="preserve">Création et liaison de la base de </w:t>
+        <w:t>Création</w:t>
+      </w:r>
+      <w:r>
+        <w:rPr>
+          <w:b/>
+          <w:bCs/>
+          <w:sz w:val="24"/>
+          <w:szCs w:val="24"/>
+        </w:rPr>
+        <w:t>s</w:t>
+      </w:r>
+      <w:r>
+        <w:rPr>
+          <w:b/>
+          <w:bCs/>
+          <w:sz w:val="24"/>
+          <w:szCs w:val="24"/>
+        </w:rPr>
+        <w:t xml:space="preserve"> et liaison</w:t>
+      </w:r>
+      <w:r>
+        <w:rPr>
+          <w:b/>
+          <w:bCs/>
+          <w:sz w:val="24"/>
+          <w:szCs w:val="24"/>
+        </w:rPr>
+        <w:t>s</w:t>
+      </w:r>
+      <w:r>
+        <w:rPr>
+          <w:b/>
+          <w:bCs/>
+          <w:sz w:val="24"/>
+          <w:szCs w:val="24"/>
+        </w:rPr>
+        <w:t xml:space="preserve"> </w:t>
+      </w:r>
+      <w:r>
+        <w:rPr>
+          <w:b/>
+          <w:bCs/>
+          <w:sz w:val="24"/>
+          <w:szCs w:val="24"/>
+        </w:rPr>
+        <w:t>des</w:t>
+      </w:r>
+      <w:r>
+        <w:rPr>
+          <w:b/>
+          <w:bCs/>
+          <w:sz w:val="24"/>
+          <w:szCs w:val="24"/>
+        </w:rPr>
+        <w:t xml:space="preserve"> base de </w:t>
       </w:r>
       <w:r>
         <w:rPr>
@@ -5168,34 +5058,112 @@
         <w:rPr>
           <w:noProof/>
         </w:rPr>
-        <w:lastRenderedPageBreak/>
+        <mc:AlternateContent>
+          <mc:Choice Requires="wps">
+            <w:drawing>
+              <wp:anchor distT="0" distB="0" distL="114300" distR="114300" simplePos="0" relativeHeight="251662336" behindDoc="0" locked="0" layoutInCell="1" allowOverlap="1" wp14:anchorId="1757625C" wp14:editId="19F42CAC">
+                <wp:simplePos x="0" y="0"/>
+                <wp:positionH relativeFrom="column">
+                  <wp:posOffset>964632</wp:posOffset>
+                </wp:positionH>
+                <wp:positionV relativeFrom="paragraph">
+                  <wp:posOffset>1266958</wp:posOffset>
+                </wp:positionV>
+                <wp:extent cx="4723331" cy="455863"/>
+                <wp:effectExtent l="50800" t="25400" r="64770" b="78105"/>
+                <wp:wrapNone/>
+                <wp:docPr id="1849895079" name="Rectangle 1"/>
+                <wp:cNvGraphicFramePr/>
+                <a:graphic xmlns:a="http://schemas.openxmlformats.org/drawingml/2006/main">
+                  <a:graphicData uri="http://schemas.microsoft.com/office/word/2010/wordprocessingShape">
+                    <wps:wsp>
+                      <wps:cNvSpPr/>
+                      <wps:spPr>
+                        <a:xfrm>
+                          <a:off x="0" y="0"/>
+                          <a:ext cx="4723331" cy="455863"/>
+                        </a:xfrm>
+                        <a:prstGeom prst="rect">
+                          <a:avLst/>
+                        </a:prstGeom>
+                        <a:noFill/>
+                        <a:ln>
+                          <a:solidFill>
+                            <a:srgbClr val="FF0000"/>
+                          </a:solidFill>
+                        </a:ln>
+                      </wps:spPr>
+                      <wps:style>
+                        <a:lnRef idx="1">
+                          <a:schemeClr val="accent1"/>
+                        </a:lnRef>
+                        <a:fillRef idx="3">
+                          <a:schemeClr val="accent1"/>
+                        </a:fillRef>
+                        <a:effectRef idx="2">
+                          <a:schemeClr val="accent1"/>
+                        </a:effectRef>
+                        <a:fontRef idx="minor">
+                          <a:schemeClr val="lt1"/>
+                        </a:fontRef>
+                      </wps:style>
+                      <wps:bodyPr rot="0" spcFirstLastPara="0" vertOverflow="overflow" horzOverflow="overflow" vert="horz" wrap="square" lIns="91440" tIns="45720" rIns="91440" bIns="45720" numCol="1" spcCol="0" rtlCol="0" fromWordArt="0" anchor="ctr" anchorCtr="0" forceAA="0" compatLnSpc="1">
+                        <a:prstTxWarp prst="textNoShape">
+                          <a:avLst/>
+                        </a:prstTxWarp>
+                        <a:noAutofit/>
+                      </wps:bodyPr>
+                    </wps:wsp>
+                  </a:graphicData>
+                </a:graphic>
+                <wp14:sizeRelH relativeFrom="margin">
+                  <wp14:pctWidth>0</wp14:pctWidth>
+                </wp14:sizeRelH>
+                <wp14:sizeRelV relativeFrom="margin">
+                  <wp14:pctHeight>0</wp14:pctHeight>
+                </wp14:sizeRelV>
+              </wp:anchor>
+            </w:drawing>
+          </mc:Choice>
+          <mc:Fallback>
+            <w:pict>
+              <v:rect w14:anchorId="0777B2AC" id="Rectangle 1" o:spid="_x0000_s1026" style="position:absolute;margin-left:75.95pt;margin-top:99.75pt;width:371.9pt;height:35.9pt;z-index:251662336;visibility:visible;mso-wrap-style:square;mso-width-percent:0;mso-height-percent:0;mso-wrap-distance-left:9pt;mso-wrap-distance-top:0;mso-wrap-distance-right:9pt;mso-wrap-distance-bottom:0;mso-position-horizontal:absolute;mso-position-horizontal-relative:text;mso-position-vertical:absolute;mso-position-vertical-relative:text;mso-width-percent:0;mso-height-percent:0;mso-width-relative:margin;mso-height-relative:margin;v-text-anchor:middle" o:gfxdata="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" filled="f" strokecolor="red">
+                <v:shadow on="t" color="black" opacity="22937f" origin=",.5" offset="0,.63889mm"/>
+              </v:rect>
+            </w:pict>
+          </mc:Fallback>
+        </mc:AlternateContent>
+      </w:r>
+      <w:r>
+        <w:t>Lignes à modifier :</w:t>
+      </w:r>
+      <w:r>
+        <w:rPr>
+          <w:noProof/>
+        </w:rPr>
+        <w:t xml:space="preserve"> </w:t>
+      </w:r>
+      <w:r>
+        <w:rPr>
+          <w:noProof/>
+        </w:rPr>
         <w:drawing>
-          <wp:anchor distT="0" distB="0" distL="114300" distR="114300" simplePos="0" relativeHeight="251661312" behindDoc="0" locked="0" layoutInCell="1" allowOverlap="1" wp14:anchorId="36F7C3B0" wp14:editId="5A1AF86C">
-            <wp:simplePos x="0" y="0"/>
-            <wp:positionH relativeFrom="column">
-              <wp:posOffset>0</wp:posOffset>
-            </wp:positionH>
-            <wp:positionV relativeFrom="paragraph">
-              <wp:posOffset>184785</wp:posOffset>
-            </wp:positionV>
-            <wp:extent cx="5731560" cy="429120"/>
-            <wp:effectExtent l="0" t="0" r="0" b="2680"/>
-            <wp:wrapSquare wrapText="bothSides"/>
-            <wp:docPr id="1125390653" name="Image1"/>
-            <wp:cNvGraphicFramePr/>
+          <wp:inline distT="0" distB="0" distL="0" distR="0" wp14:anchorId="1691DAAC" wp14:editId="7EC32BD9">
+            <wp:extent cx="5733415" cy="1736725"/>
+            <wp:effectExtent l="0" t="0" r="0" b="3175"/>
+            <wp:docPr id="2080045990" name="Image 1" descr="Une image contenant texte, logiciel, Logiciel multimédia, capture d’écran&#10;&#10;Description générée automatiquement"/>
+            <wp:cNvGraphicFramePr>
+              <a:graphicFrameLocks xmlns:a="http://schemas.openxmlformats.org/drawingml/2006/main" noChangeAspect="1"/>
+            </wp:cNvGraphicFramePr>
             <a:graphic xmlns:a="http://schemas.openxmlformats.org/drawingml/2006/main">
               <a:graphicData uri="http://schemas.openxmlformats.org/drawingml/2006/picture">
                 <pic:pic xmlns:pic="http://schemas.openxmlformats.org/drawingml/2006/picture">
                   <pic:nvPicPr>
-                    <pic:cNvPr id="0" name=""/>
+                    <pic:cNvPr id="2080045990" name="Image 1" descr="Une image contenant texte, logiciel, Logiciel multimédia, capture d’écran&#10;&#10;Description générée automatiquement"/>
                     <pic:cNvPicPr/>
                   </pic:nvPicPr>
                   <pic:blipFill>
-                    <a:blip r:embed="rId38">
-                      <a:lum/>
-                      <a:alphaModFix/>
-                    </a:blip>
-                    <a:srcRect/>
+                    <a:blip r:embed="rId37"/>
                     <a:stretch>
                       <a:fillRect/>
                     </a:stretch>
@@ -5203,7 +5171,7 @@
                   <pic:spPr>
                     <a:xfrm>
                       <a:off x="0" y="0"/>
-                      <a:ext cx="5731560" cy="429120"/>
+                      <a:ext cx="5733415" cy="1736725"/>
                     </a:xfrm>
                     <a:prstGeom prst="rect">
                       <a:avLst/>
@@ -5212,23 +5180,11 @@
                 </pic:pic>
               </a:graphicData>
             </a:graphic>
-          </wp:anchor>
+          </wp:inline>
         </w:drawing>
       </w:r>
-      <w:r>
-        <w:t>Lignes à modifier :</w:t>
-      </w:r>
-    </w:p>
-    <w:p>
-      <w:pPr>
-        <w:ind w:left="360"/>
-      </w:pPr>
-    </w:p>
-    <w:p>
-      <w:pPr>
-        <w:pStyle w:val="Paragraphedeliste"/>
-      </w:pPr>
-    </w:p>
+    </w:p>
+    <w:p/>
     <w:p>
       <w:pPr>
         <w:pStyle w:val="Paragraphedeliste"/>
@@ -5287,6 +5243,335 @@
         <w:t>Sur MAMP et XAMP, le username et le password sont généralement « root »</w:t>
       </w:r>
     </w:p>
+    <w:p/>
+    <w:p>
+      <w:r>
+        <w:t>Il faut renouveler ces opérations afin de lier l’application avec une base de données destiné aux tests :</w:t>
+      </w:r>
+    </w:p>
+    <w:p/>
+    <w:p>
+      <w:pPr>
+        <w:pStyle w:val="Paragraphedeliste"/>
+        <w:numPr>
+          <w:ilvl w:val="0"/>
+          <w:numId w:val="22"/>
+        </w:numPr>
+      </w:pPr>
+      <w:r>
+        <w:t>Ouvrir phpMyAdmin sur un serveur (distant ou local).</w:t>
+      </w:r>
+    </w:p>
+    <w:p>
+      <w:pPr>
+        <w:pStyle w:val="Paragraphedeliste"/>
+        <w:numPr>
+          <w:ilvl w:val="0"/>
+          <w:numId w:val="22"/>
+        </w:numPr>
+      </w:pPr>
+      <w:r>
+        <w:t>Créer une base de données destiné aux tests</w:t>
+      </w:r>
+    </w:p>
+    <w:p>
+      <w:pPr>
+        <w:pStyle w:val="Paragraphedeliste"/>
+        <w:numPr>
+          <w:ilvl w:val="0"/>
+          <w:numId w:val="22"/>
+        </w:numPr>
+      </w:pPr>
+      <w:r>
+        <w:t xml:space="preserve">Importer dans cette base le script </w:t>
+      </w:r>
+      <w:proofErr w:type="spellStart"/>
+      <w:r>
+        <w:rPr>
+          <w:i/>
+          <w:iCs/>
+        </w:rPr>
+        <w:t>script</w:t>
+      </w:r>
+      <w:proofErr w:type="spellEnd"/>
+      <w:r>
+        <w:rPr>
+          <w:i/>
+          <w:iCs/>
+        </w:rPr>
+        <w:t xml:space="preserve"> &gt; </w:t>
+      </w:r>
+      <w:proofErr w:type="spellStart"/>
+      <w:r>
+        <w:rPr>
+          <w:i/>
+          <w:iCs/>
+        </w:rPr>
+        <w:t>dumpSQL</w:t>
+      </w:r>
+      <w:r>
+        <w:rPr>
+          <w:i/>
+          <w:iCs/>
+        </w:rPr>
+        <w:t>_JUnitTest</w:t>
+      </w:r>
+      <w:r>
+        <w:rPr>
+          <w:i/>
+          <w:iCs/>
+        </w:rPr>
+        <w:t>.sql</w:t>
+      </w:r>
+      <w:proofErr w:type="spellEnd"/>
+    </w:p>
+    <w:p>
+      <w:pPr>
+        <w:pStyle w:val="Paragraphedeliste"/>
+        <w:numPr>
+          <w:ilvl w:val="0"/>
+          <w:numId w:val="22"/>
+        </w:numPr>
+      </w:pPr>
+      <w:r>
+        <w:t xml:space="preserve">Éditez le fichier </w:t>
+      </w:r>
+      <w:r>
+        <w:rPr>
+          <w:i/>
+          <w:iCs/>
+        </w:rPr>
+        <w:t>src</w:t>
+      </w:r>
+      <w:r>
+        <w:rPr>
+          <w:i/>
+          <w:iCs/>
+        </w:rPr>
+        <w:t xml:space="preserve"> &gt; </w:t>
+      </w:r>
+      <w:r>
+        <w:rPr>
+          <w:i/>
+          <w:iCs/>
+        </w:rPr>
+        <w:t>test</w:t>
+      </w:r>
+      <w:r>
+        <w:rPr>
+          <w:i/>
+          <w:iCs/>
+        </w:rPr>
+        <w:t xml:space="preserve"> &gt; </w:t>
+      </w:r>
+      <w:r>
+        <w:rPr>
+          <w:i/>
+          <w:iCs/>
+        </w:rPr>
+        <w:t>ressources &gt; TestsBanqueManager-context.xml</w:t>
+      </w:r>
+      <w:r>
+        <w:t xml:space="preserve"> et modifiez l’URL afin qu’elle inclue l’url de votre base de données au format </w:t>
+      </w:r>
+      <w:proofErr w:type="spellStart"/>
+      <w:r>
+        <w:t>jdbc</w:t>
+      </w:r>
+      <w:proofErr w:type="spellEnd"/>
+      <w:r>
+        <w:t xml:space="preserve">. </w:t>
+      </w:r>
+      <w:r>
+        <w:lastRenderedPageBreak/>
+        <w:t>Modifiez le username et password avec des identifiants permettant de se connecter à la base de données.</w:t>
+      </w:r>
+    </w:p>
+    <w:p/>
+    <w:p>
+      <w:r>
+        <w:t>Lignes à modifier :</w:t>
+      </w:r>
+    </w:p>
+    <w:p>
+      <w:r>
+        <w:rPr>
+          <w:noProof/>
+        </w:rPr>
+        <mc:AlternateContent>
+          <mc:Choice Requires="wps">
+            <w:drawing>
+              <wp:anchor distT="0" distB="0" distL="114300" distR="114300" simplePos="0" relativeHeight="251660288" behindDoc="0" locked="0" layoutInCell="1" allowOverlap="1" wp14:anchorId="3E35CEAA" wp14:editId="500537D3">
+                <wp:simplePos x="0" y="0"/>
+                <wp:positionH relativeFrom="column">
+                  <wp:posOffset>962526</wp:posOffset>
+                </wp:positionH>
+                <wp:positionV relativeFrom="paragraph">
+                  <wp:posOffset>898458</wp:posOffset>
+                </wp:positionV>
+                <wp:extent cx="3566394" cy="654518"/>
+                <wp:effectExtent l="50800" t="25400" r="66040" b="82550"/>
+                <wp:wrapNone/>
+                <wp:docPr id="2018960160" name="Rectangle 1"/>
+                <wp:cNvGraphicFramePr/>
+                <a:graphic xmlns:a="http://schemas.openxmlformats.org/drawingml/2006/main">
+                  <a:graphicData uri="http://schemas.microsoft.com/office/word/2010/wordprocessingShape">
+                    <wps:wsp>
+                      <wps:cNvSpPr/>
+                      <wps:spPr>
+                        <a:xfrm>
+                          <a:off x="0" y="0"/>
+                          <a:ext cx="3566394" cy="654518"/>
+                        </a:xfrm>
+                        <a:prstGeom prst="rect">
+                          <a:avLst/>
+                        </a:prstGeom>
+                        <a:noFill/>
+                        <a:ln>
+                          <a:solidFill>
+                            <a:srgbClr val="FF0000"/>
+                          </a:solidFill>
+                        </a:ln>
+                      </wps:spPr>
+                      <wps:style>
+                        <a:lnRef idx="1">
+                          <a:schemeClr val="accent1"/>
+                        </a:lnRef>
+                        <a:fillRef idx="3">
+                          <a:schemeClr val="accent1"/>
+                        </a:fillRef>
+                        <a:effectRef idx="2">
+                          <a:schemeClr val="accent1"/>
+                        </a:effectRef>
+                        <a:fontRef idx="minor">
+                          <a:schemeClr val="lt1"/>
+                        </a:fontRef>
+                      </wps:style>
+                      <wps:bodyPr rot="0" spcFirstLastPara="0" vertOverflow="overflow" horzOverflow="overflow" vert="horz" wrap="square" lIns="91440" tIns="45720" rIns="91440" bIns="45720" numCol="1" spcCol="0" rtlCol="0" fromWordArt="0" anchor="ctr" anchorCtr="0" forceAA="0" compatLnSpc="1">
+                        <a:prstTxWarp prst="textNoShape">
+                          <a:avLst/>
+                        </a:prstTxWarp>
+                        <a:noAutofit/>
+                      </wps:bodyPr>
+                    </wps:wsp>
+                  </a:graphicData>
+                </a:graphic>
+                <wp14:sizeRelH relativeFrom="margin">
+                  <wp14:pctWidth>0</wp14:pctWidth>
+                </wp14:sizeRelH>
+              </wp:anchor>
+            </w:drawing>
+          </mc:Choice>
+          <mc:Fallback>
+            <w:pict>
+              <v:rect w14:anchorId="7FC5E611" id="Rectangle 1" o:spid="_x0000_s1026" style="position:absolute;margin-left:75.8pt;margin-top:70.75pt;width:280.8pt;height:51.55pt;z-index:251660288;visibility:visible;mso-wrap-style:square;mso-width-percent:0;mso-wrap-distance-left:9pt;mso-wrap-distance-top:0;mso-wrap-distance-right:9pt;mso-wrap-distance-bottom:0;mso-position-horizontal:absolute;mso-position-horizontal-relative:text;mso-position-vertical:absolute;mso-position-vertical-relative:text;mso-width-percent:0;mso-width-relative:margin;v-text-anchor:middle" o:gfxdata="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" filled="f" strokecolor="red">
+                <v:shadow on="t" color="black" opacity="22937f" origin=",.5" offset="0,.63889mm"/>
+              </v:rect>
+            </w:pict>
+          </mc:Fallback>
+        </mc:AlternateContent>
+      </w:r>
+      <w:r>
+        <w:rPr>
+          <w:noProof/>
+        </w:rPr>
+        <w:drawing>
+          <wp:inline distT="0" distB="0" distL="0" distR="0" wp14:anchorId="022109FE" wp14:editId="01965F1E">
+            <wp:extent cx="5733415" cy="2097405"/>
+            <wp:effectExtent l="0" t="0" r="0" b="0"/>
+            <wp:docPr id="970642032" name="Image 1" descr="Une image contenant texte, capture d’écran, logiciel, Logiciel multimédia&#10;&#10;Description générée automatiquement"/>
+            <wp:cNvGraphicFramePr>
+              <a:graphicFrameLocks xmlns:a="http://schemas.openxmlformats.org/drawingml/2006/main" noChangeAspect="1"/>
+            </wp:cNvGraphicFramePr>
+            <a:graphic xmlns:a="http://schemas.openxmlformats.org/drawingml/2006/main">
+              <a:graphicData uri="http://schemas.openxmlformats.org/drawingml/2006/picture">
+                <pic:pic xmlns:pic="http://schemas.openxmlformats.org/drawingml/2006/picture">
+                  <pic:nvPicPr>
+                    <pic:cNvPr id="970642032" name="Image 1" descr="Une image contenant texte, capture d’écran, logiciel, Logiciel multimédia&#10;&#10;Description générée automatiquement"/>
+                    <pic:cNvPicPr/>
+                  </pic:nvPicPr>
+                  <pic:blipFill>
+                    <a:blip r:embed="rId38"/>
+                    <a:stretch>
+                      <a:fillRect/>
+                    </a:stretch>
+                  </pic:blipFill>
+                  <pic:spPr>
+                    <a:xfrm>
+                      <a:off x="0" y="0"/>
+                      <a:ext cx="5733415" cy="2097405"/>
+                    </a:xfrm>
+                    <a:prstGeom prst="rect">
+                      <a:avLst/>
+                    </a:prstGeom>
+                  </pic:spPr>
+                </pic:pic>
+              </a:graphicData>
+            </a:graphic>
+          </wp:inline>
+        </w:drawing>
+      </w:r>
+    </w:p>
+    <w:p/>
+    <w:p>
+      <w:pPr>
+        <w:pStyle w:val="Paragraphedeliste"/>
+      </w:pPr>
+      <w:r>
+        <w:rPr>
+          <w:b/>
+          <w:bCs/>
+        </w:rPr>
+        <w:t>Remarque</w:t>
+      </w:r>
+      <w:r>
+        <w:rPr>
+          <w:b/>
+          <w:bCs/>
+        </w:rPr>
+        <w:t>s</w:t>
+      </w:r>
+      <w:r>
+        <w:t xml:space="preserve"> : </w:t>
+      </w:r>
+    </w:p>
+    <w:p>
+      <w:pPr>
+        <w:pStyle w:val="Paragraphedeliste"/>
+        <w:numPr>
+          <w:ilvl w:val="1"/>
+          <w:numId w:val="22"/>
+        </w:numPr>
+      </w:pPr>
+      <w:r>
+        <w:t>Si la base est sur un serveur local, il ne faut surtout pas oublier de le lancer lorsque l’on utilise l’application.</w:t>
+      </w:r>
+    </w:p>
+    <w:p>
+      <w:pPr>
+        <w:pStyle w:val="Paragraphedeliste"/>
+        <w:numPr>
+          <w:ilvl w:val="1"/>
+          <w:numId w:val="22"/>
+        </w:numPr>
+      </w:pPr>
+      <w:r>
+        <w:t>Sur WAMP, le username est généralement « root » et il n’y a généralement pas de password.</w:t>
+      </w:r>
+    </w:p>
+    <w:p>
+      <w:pPr>
+        <w:pStyle w:val="Paragraphedeliste"/>
+        <w:numPr>
+          <w:ilvl w:val="1"/>
+          <w:numId w:val="22"/>
+        </w:numPr>
+      </w:pPr>
+      <w:r>
+        <w:t>Sur MAMP et XAMP, le username et le password sont généralement « root »</w:t>
+      </w:r>
+    </w:p>
+    <w:p/>
     <w:sectPr>
       <w:pgSz w:w="11909" w:h="16834"/>
       <w:pgMar w:top="1440" w:right="1440" w:bottom="1440" w:left="1440" w:header="720" w:footer="720" w:gutter="0"/>
@@ -9645,6 +9930,7 @@
   <w:style w:type="character" w:default="1" w:styleId="Policepardfaut">
     <w:name w:val="Default Paragraph Font"/>
     <w:uiPriority w:val="1"/>
+    <w:semiHidden/>
     <w:unhideWhenUsed/>
   </w:style>
   <w:style w:type="table" w:default="1" w:styleId="TableauNormal">

</xml_diff>

<commit_message>
Modifications de la doc d'installation
</commit_message>
<xml_diff>
--- a/Documentation/Documentation_technique_d'installation.docx
+++ b/Documentation/Documentation_technique_d'installation.docx
@@ -103,7 +103,21 @@
             <w:rStyle w:val="Lienhypertexte"/>
             <w:bCs/>
           </w:rPr>
-          <w:t>Installation/configuration des fichiers et logiciels nécessaires au lancement du projet</w:t>
+          <w:t>Installation/configuratio</w:t>
+        </w:r>
+        <w:r>
+          <w:rPr>
+            <w:rStyle w:val="Lienhypertexte"/>
+            <w:bCs/>
+          </w:rPr>
+          <w:t>n</w:t>
+        </w:r>
+        <w:r>
+          <w:rPr>
+            <w:rStyle w:val="Lienhypertexte"/>
+            <w:bCs/>
+          </w:rPr>
+          <w:t xml:space="preserve"> des fichiers et logiciels nécessaires au lancement du projet</w:t>
         </w:r>
       </w:hyperlink>
     </w:p>
@@ -128,7 +142,19 @@
           <w:rPr>
             <w:rStyle w:val="Lienhypertexte"/>
           </w:rPr>
-          <w:t>Création et liaison de la base de données avec l’application</w:t>
+          <w:t>Création et liaison de l</w:t>
+        </w:r>
+        <w:r>
+          <w:rPr>
+            <w:rStyle w:val="Lienhypertexte"/>
+          </w:rPr>
+          <w:t>a</w:t>
+        </w:r>
+        <w:r>
+          <w:rPr>
+            <w:rStyle w:val="Lienhypertexte"/>
+          </w:rPr>
+          <w:t xml:space="preserve"> base de données avec l’application</w:t>
         </w:r>
       </w:hyperlink>
     </w:p>
@@ -457,42 +483,42 @@
             <w:rStyle w:val="Lienhypertexte"/>
             <w:b/>
           </w:rPr>
-          <w:t>Lin</w:t>
+          <w:t>Linux</w:t>
+        </w:r>
+      </w:hyperlink>
+    </w:p>
+    <w:p>
+      <w:pPr>
+        <w:pStyle w:val="Paragraphedeliste"/>
+        <w:numPr>
+          <w:ilvl w:val="0"/>
+          <w:numId w:val="32"/>
+        </w:numPr>
+        <w:rPr>
+          <w:b/>
+        </w:rPr>
+      </w:pPr>
+      <w:hyperlink w:anchor="Windows" w:history="1">
+        <w:r>
+          <w:rPr>
+            <w:rStyle w:val="Lienhypertexte"/>
+            <w:b/>
+          </w:rPr>
+          <w:t>Wind</w:t>
         </w:r>
         <w:r>
           <w:rPr>
             <w:rStyle w:val="Lienhypertexte"/>
             <w:b/>
           </w:rPr>
-          <w:t>u</w:t>
+          <w:t>o</w:t>
         </w:r>
         <w:r>
           <w:rPr>
             <w:rStyle w:val="Lienhypertexte"/>
             <w:b/>
           </w:rPr>
-          <w:t>x</w:t>
-        </w:r>
-      </w:hyperlink>
-    </w:p>
-    <w:p>
-      <w:pPr>
-        <w:pStyle w:val="Paragraphedeliste"/>
-        <w:numPr>
-          <w:ilvl w:val="0"/>
-          <w:numId w:val="32"/>
-        </w:numPr>
-        <w:rPr>
-          <w:b/>
-        </w:rPr>
-      </w:pPr>
-      <w:hyperlink w:anchor="Windows" w:history="1">
-        <w:r>
-          <w:rPr>
-            <w:rStyle w:val="Lienhypertexte"/>
-            <w:b/>
-          </w:rPr>
-          <w:t>Windows</w:t>
+          <w:t>ws</w:t>
         </w:r>
       </w:hyperlink>
     </w:p>
@@ -1888,8 +1914,85 @@
         </w:rPr>
         <w:t xml:space="preserve">Pour les utilisateurs sous Windows (11) : </w:t>
       </w:r>
-    </w:p>
-    <w:bookmarkEnd w:id="2"/>
+      <w:bookmarkEnd w:id="2"/>
+    </w:p>
+    <w:p>
+      <w:pPr>
+        <w:rPr>
+          <w:u w:val="single"/>
+        </w:rPr>
+      </w:pPr>
+    </w:p>
+    <w:p>
+      <w:hyperlink w:anchor="InitW" w:history="1">
+        <w:r>
+          <w:rPr>
+            <w:rStyle w:val="Lienhypertexte"/>
+          </w:rPr>
+          <w:t xml:space="preserve">A) Initialisation / configuration des composant </w:t>
+        </w:r>
+        <w:r>
+          <w:rPr>
+            <w:rStyle w:val="Lienhypertexte"/>
+          </w:rPr>
+          <w:t>p</w:t>
+        </w:r>
+        <w:r>
+          <w:rPr>
+            <w:rStyle w:val="Lienhypertexte"/>
+          </w:rPr>
+          <w:t xml:space="preserve">our </w:t>
+        </w:r>
+        <w:proofErr w:type="spellStart"/>
+        <w:r>
+          <w:rPr>
+            <w:rStyle w:val="Lienhypertexte"/>
+          </w:rPr>
+          <w:t>build</w:t>
+        </w:r>
+        <w:proofErr w:type="spellEnd"/>
+        <w:r>
+          <w:rPr>
+            <w:rStyle w:val="Lienhypertexte"/>
+          </w:rPr>
+          <w:t xml:space="preserve"> un projet</w:t>
+        </w:r>
+      </w:hyperlink>
+    </w:p>
+    <w:p>
+      <w:hyperlink w:anchor="buildSTW" w:history="1">
+        <w:r>
+          <w:rPr>
+            <w:rStyle w:val="Lienhypertexte"/>
+          </w:rPr>
+          <w:t xml:space="preserve">B) </w:t>
+        </w:r>
+        <w:proofErr w:type="spellStart"/>
+        <w:r>
+          <w:rPr>
+            <w:rStyle w:val="Lienhypertexte"/>
+          </w:rPr>
+          <w:t>Build</w:t>
+        </w:r>
+        <w:proofErr w:type="spellEnd"/>
+        <w:r>
+          <w:rPr>
+            <w:rStyle w:val="Lienhypertexte"/>
+          </w:rPr>
+          <w:t xml:space="preserve"> avec Tomcat sans les tests unitaires du projet</w:t>
+        </w:r>
+      </w:hyperlink>
+    </w:p>
+    <w:p>
+      <w:hyperlink w:anchor="buildATW" w:history="1">
+        <w:r>
+          <w:rPr>
+            <w:rStyle w:val="Lienhypertexte"/>
+          </w:rPr>
+          <w:t>C) Lancer les tests unitaires du projet</w:t>
+        </w:r>
+      </w:hyperlink>
+    </w:p>
     <w:p>
       <w:pPr>
         <w:rPr>
@@ -1904,6 +2007,7 @@
           <w:numId w:val="8"/>
         </w:numPr>
       </w:pPr>
+      <w:bookmarkStart w:id="3" w:name="InitW"/>
       <w:r>
         <w:rPr>
           <w:u w:val="single"/>
@@ -1926,6 +2030,7 @@
         <w:t xml:space="preserve"> :</w:t>
       </w:r>
     </w:p>
+    <w:bookmarkEnd w:id="3"/>
     <w:p>
       <w:pPr>
         <w:numPr>
@@ -1933,11 +2038,9 @@
           <w:numId w:val="19"/>
         </w:numPr>
       </w:pPr>
-      <w:proofErr w:type="spellStart"/>
-      <w:r>
-        <w:t>Rendez vous</w:t>
-      </w:r>
-      <w:proofErr w:type="spellEnd"/>
+      <w:r>
+        <w:t>Rendez-vous</w:t>
+      </w:r>
       <w:r>
         <w:t xml:space="preserve"> sur le site de IntelliJ </w:t>
       </w:r>
@@ -4243,25 +4346,25 @@
       </w:pPr>
       <w:r>
         <w:rPr>
-          <w:noProof/>
           <w:u w:val="single"/>
         </w:rPr>
         <w:drawing>
-          <wp:inline distT="114300" distB="114300" distL="114300" distR="114300" wp14:anchorId="2D1CD8BB" wp14:editId="46B34710">
-            <wp:extent cx="4110038" cy="3433206"/>
-            <wp:effectExtent l="0" t="0" r="0" b="0"/>
-            <wp:docPr id="7" name="image6.png"/>
-            <wp:cNvGraphicFramePr/>
+          <wp:inline distT="0" distB="0" distL="0" distR="0" wp14:anchorId="40F1A786" wp14:editId="74AE3272">
+            <wp:extent cx="3863340" cy="3275860"/>
+            <wp:effectExtent l="0" t="0" r="3810" b="1270"/>
+            <wp:docPr id="724259852" name="Image 1"/>
+            <wp:cNvGraphicFramePr>
+              <a:graphicFrameLocks xmlns:a="http://schemas.openxmlformats.org/drawingml/2006/main" noChangeAspect="1"/>
+            </wp:cNvGraphicFramePr>
             <a:graphic xmlns:a="http://schemas.openxmlformats.org/drawingml/2006/main">
               <a:graphicData uri="http://schemas.openxmlformats.org/drawingml/2006/picture">
                 <pic:pic xmlns:pic="http://schemas.openxmlformats.org/drawingml/2006/picture">
                   <pic:nvPicPr>
-                    <pic:cNvPr id="0" name="image6.png"/>
-                    <pic:cNvPicPr preferRelativeResize="0"/>
+                    <pic:cNvPr id="724259852" name=""/>
+                    <pic:cNvPicPr/>
                   </pic:nvPicPr>
                   <pic:blipFill>
                     <a:blip r:embed="rId35"/>
-                    <a:srcRect/>
                     <a:stretch>
                       <a:fillRect/>
                     </a:stretch>
@@ -4269,12 +4372,11 @@
                   <pic:spPr>
                     <a:xfrm>
                       <a:off x="0" y="0"/>
-                      <a:ext cx="4110038" cy="3433206"/>
+                      <a:ext cx="3877297" cy="3287695"/>
                     </a:xfrm>
                     <a:prstGeom prst="rect">
                       <a:avLst/>
                     </a:prstGeom>
-                    <a:ln/>
                   </pic:spPr>
                 </pic:pic>
               </a:graphicData>
@@ -4298,10 +4400,58 @@
         </w:numPr>
       </w:pPr>
       <w:r>
+        <w:t>Appuyer sur OK</w:t>
+      </w:r>
+    </w:p>
+    <w:p>
+      <w:pPr>
+        <w:ind w:left="360"/>
+      </w:pPr>
+    </w:p>
+    <w:p>
+      <w:pPr>
+        <w:rPr>
+          <w:b/>
+          <w:bCs/>
+        </w:rPr>
+      </w:pPr>
+      <w:bookmarkStart w:id="4" w:name="buildSTW"/>
+      <w:proofErr w:type="spellStart"/>
+      <w:r>
+        <w:rPr>
+          <w:b/>
+          <w:bCs/>
+        </w:rPr>
+        <w:t>Build</w:t>
+      </w:r>
+      <w:proofErr w:type="spellEnd"/>
+      <w:r>
+        <w:rPr>
+          <w:b/>
+          <w:bCs/>
+        </w:rPr>
+        <w:t xml:space="preserve"> Tomcat sans tests :</w:t>
+      </w:r>
+    </w:p>
+    <w:bookmarkEnd w:id="4"/>
+    <w:p>
+      <w:pPr>
+        <w:numPr>
+          <w:ilvl w:val="0"/>
+          <w:numId w:val="22"/>
+        </w:numPr>
+      </w:pPr>
+      <w:r>
         <w:t xml:space="preserve">Une fois </w:t>
       </w:r>
       <w:r>
-        <w:t>la configuration Tomcat réalisée</w:t>
+        <w:t xml:space="preserve">la configuration </w:t>
+      </w:r>
+      <w:r>
+        <w:t xml:space="preserve">de Tomcat </w:t>
+      </w:r>
+      <w:r>
+        <w:t>réalisée</w:t>
       </w:r>
       <w:r>
         <w:t xml:space="preserve">, cliquez sur le bouton </w:t>
@@ -4359,84 +4509,29 @@
         </w:drawing>
       </w:r>
     </w:p>
-    <w:p>
-      <w:pPr>
-        <w:rPr>
-          <w:u w:val="single"/>
-        </w:rPr>
-      </w:pPr>
-    </w:p>
-    <w:p>
-      <w:pPr>
-        <w:rPr>
-          <w:u w:val="single"/>
-        </w:rPr>
-      </w:pPr>
-    </w:p>
-    <w:p>
-      <w:pPr>
-        <w:rPr>
-          <w:u w:val="single"/>
-        </w:rPr>
-      </w:pPr>
-    </w:p>
-    <w:p>
-      <w:pPr>
-        <w:rPr>
-          <w:u w:val="single"/>
-        </w:rPr>
-      </w:pPr>
-    </w:p>
-    <w:p>
-      <w:pPr>
-        <w:rPr>
-          <w:u w:val="single"/>
-        </w:rPr>
-      </w:pPr>
-    </w:p>
-    <w:p>
-      <w:pPr>
-        <w:rPr>
-          <w:u w:val="single"/>
-        </w:rPr>
-      </w:pPr>
-    </w:p>
-    <w:p>
-      <w:pPr>
-        <w:rPr>
-          <w:u w:val="single"/>
-        </w:rPr>
-      </w:pPr>
-    </w:p>
-    <w:p>
-      <w:pPr>
-        <w:rPr>
-          <w:u w:val="single"/>
-        </w:rPr>
-      </w:pPr>
-    </w:p>
-    <w:p>
-      <w:pPr>
-        <w:rPr>
-          <w:u w:val="single"/>
-        </w:rPr>
-      </w:pPr>
-    </w:p>
-    <w:p>
-      <w:pPr>
-        <w:rPr>
-          <w:u w:val="single"/>
-        </w:rPr>
-      </w:pPr>
-      <w:bookmarkStart w:id="3" w:name="Mac"/>
-      <w:r>
-        <w:rPr>
-          <w:u w:val="single"/>
-        </w:rPr>
-        <w:t xml:space="preserve">Pour les utilisateurs sous MacOS : </w:t>
-      </w:r>
-    </w:p>
-    <w:bookmarkEnd w:id="3"/>
+    <w:p/>
+    <w:p>
+      <w:pPr>
+        <w:rPr>
+          <w:b/>
+          <w:bCs/>
+        </w:rPr>
+      </w:pPr>
+      <w:bookmarkStart w:id="5" w:name="buildATW"/>
+      <w:r>
+        <w:rPr>
+          <w:b/>
+          <w:bCs/>
+        </w:rPr>
+        <w:t>Run les tests unitaires :</w:t>
+      </w:r>
+    </w:p>
+    <w:p/>
+    <w:p>
+      <w:r>
+        <w:t>Une fois la configuration terminée, vous avez la possibilité de compiler l'application avec ou sans les tests unitaires. Dans cette section, nous allons voir comment exécuter les tests.</w:t>
+      </w:r>
+    </w:p>
     <w:p/>
     <w:p>
       <w:pPr>
@@ -4445,18 +4540,72 @@
           <w:ilvl w:val="0"/>
           <w:numId w:val="22"/>
         </w:numPr>
-      </w:pPr>
-      <w:r>
-        <w:t xml:space="preserve">Télécharger IntelliJ depuis le site officiel. Il ne faut pas oublier de </w:t>
-      </w:r>
-      <w:r>
-        <w:t>sectionner</w:t>
-      </w:r>
-      <w:r>
-        <w:t xml:space="preserve"> l’extension en .dmg</w:t>
-      </w:r>
-      <w:r>
-        <w:t xml:space="preserve"> suivi du processeur que votre mac intègre (Apple Silicon ou Intel).</w:t>
+        <w:rPr>
+          <w:lang w:val="fr-FR"/>
+        </w:rPr>
+      </w:pPr>
+      <w:r>
+        <w:rPr>
+          <w:lang w:val="fr-FR"/>
+        </w:rPr>
+        <w:t>Commencez</w:t>
+      </w:r>
+      <w:r>
+        <w:rPr>
+          <w:lang w:val="fr-FR"/>
+        </w:rPr>
+        <w:t xml:space="preserve"> par cliquer sur le nom de votre projet en haut, puis sélectionnez </w:t>
+      </w:r>
+      <w:r>
+        <w:rPr>
+          <w:b/>
+          <w:bCs/>
+          <w:lang w:val="fr-FR"/>
+        </w:rPr>
+        <w:t>Edit Configuration</w:t>
+      </w:r>
+      <w:r>
+        <w:rPr>
+          <w:lang w:val="fr-FR"/>
+        </w:rPr>
+        <w:t>.</w:t>
+      </w:r>
+      <w:r>
+        <w:drawing>
+          <wp:inline distT="0" distB="0" distL="0" distR="0" wp14:anchorId="350FC4F1" wp14:editId="6B78F622">
+            <wp:extent cx="5733415" cy="2799080"/>
+            <wp:effectExtent l="0" t="0" r="635" b="1270"/>
+            <wp:docPr id="75117418" name="Image 1" descr="Une image contenant texte, capture d’écran, logiciel, Logiciel multimédia&#10;&#10;Description générée automatiquement"/>
+            <wp:cNvGraphicFramePr>
+              <a:graphicFrameLocks xmlns:a="http://schemas.openxmlformats.org/drawingml/2006/main" noChangeAspect="1"/>
+            </wp:cNvGraphicFramePr>
+            <a:graphic xmlns:a="http://schemas.openxmlformats.org/drawingml/2006/main">
+              <a:graphicData uri="http://schemas.openxmlformats.org/drawingml/2006/picture">
+                <pic:pic xmlns:pic="http://schemas.openxmlformats.org/drawingml/2006/picture">
+                  <pic:nvPicPr>
+                    <pic:cNvPr id="75117418" name="Image 1" descr="Une image contenant texte, capture d’écran, logiciel, Logiciel multimédia&#10;&#10;Description générée automatiquement"/>
+                    <pic:cNvPicPr/>
+                  </pic:nvPicPr>
+                  <pic:blipFill>
+                    <a:blip r:embed="rId37"/>
+                    <a:stretch>
+                      <a:fillRect/>
+                    </a:stretch>
+                  </pic:blipFill>
+                  <pic:spPr>
+                    <a:xfrm>
+                      <a:off x="0" y="0"/>
+                      <a:ext cx="5733415" cy="2799080"/>
+                    </a:xfrm>
+                    <a:prstGeom prst="rect">
+                      <a:avLst/>
+                    </a:prstGeom>
+                  </pic:spPr>
+                </pic:pic>
+              </a:graphicData>
+            </a:graphic>
+          </wp:inline>
+        </w:drawing>
       </w:r>
     </w:p>
     <w:p>
@@ -4468,9 +4617,73 @@
         </w:numPr>
       </w:pPr>
       <w:r>
-        <w:t>On peut ensuite ouvrir le fichier téléchargé et suivre les instructions d’installation.</w:t>
-      </w:r>
-    </w:p>
+        <w:t xml:space="preserve">Une fois la page ouverte, cliquez sur le bouton </w:t>
+      </w:r>
+      <w:r>
+        <w:rPr>
+          <w:b/>
+          <w:bCs/>
+        </w:rPr>
+        <w:t>+</w:t>
+      </w:r>
+      <w:r>
+        <w:t xml:space="preserve"> situé en haut à gauche et choisissez </w:t>
+      </w:r>
+      <w:r>
+        <w:rPr>
+          <w:b/>
+          <w:bCs/>
+        </w:rPr>
+        <w:t>Maven</w:t>
+      </w:r>
+      <w:r>
+        <w:t>.</w:t>
+      </w:r>
+    </w:p>
+    <w:p>
+      <w:pPr>
+        <w:ind w:left="360"/>
+      </w:pPr>
+      <w:r>
+        <w:lastRenderedPageBreak/>
+        <w:drawing>
+          <wp:inline distT="0" distB="0" distL="0" distR="0" wp14:anchorId="3217BF42" wp14:editId="0F00A433">
+            <wp:extent cx="4488873" cy="3760531"/>
+            <wp:effectExtent l="0" t="0" r="6985" b="0"/>
+            <wp:docPr id="722062522" name="Image 1" descr="Une image contenant texte, capture d’écran, logiciel, Logiciel multimédia&#10;&#10;Description générée automatiquement"/>
+            <wp:cNvGraphicFramePr>
+              <a:graphicFrameLocks xmlns:a="http://schemas.openxmlformats.org/drawingml/2006/main" noChangeAspect="1"/>
+            </wp:cNvGraphicFramePr>
+            <a:graphic xmlns:a="http://schemas.openxmlformats.org/drawingml/2006/main">
+              <a:graphicData uri="http://schemas.openxmlformats.org/drawingml/2006/picture">
+                <pic:pic xmlns:pic="http://schemas.openxmlformats.org/drawingml/2006/picture">
+                  <pic:nvPicPr>
+                    <pic:cNvPr id="722062522" name="Image 1" descr="Une image contenant texte, capture d’écran, logiciel, Logiciel multimédia&#10;&#10;Description générée automatiquement"/>
+                    <pic:cNvPicPr/>
+                  </pic:nvPicPr>
+                  <pic:blipFill>
+                    <a:blip r:embed="rId38"/>
+                    <a:stretch>
+                      <a:fillRect/>
+                    </a:stretch>
+                  </pic:blipFill>
+                  <pic:spPr>
+                    <a:xfrm>
+                      <a:off x="0" y="0"/>
+                      <a:ext cx="4495326" cy="3765937"/>
+                    </a:xfrm>
+                    <a:prstGeom prst="rect">
+                      <a:avLst/>
+                    </a:prstGeom>
+                  </pic:spPr>
+                </pic:pic>
+              </a:graphicData>
+            </a:graphic>
+          </wp:inline>
+        </w:drawing>
+      </w:r>
+    </w:p>
+    <w:bookmarkEnd w:id="5"/>
     <w:p>
       <w:pPr>
         <w:pStyle w:val="Paragraphedeliste"/>
@@ -4480,10 +4693,64 @@
         </w:numPr>
       </w:pPr>
       <w:r>
-        <w:t>Ouvrir IntelliJ et se connecter une licence ultimate.</w:t>
-      </w:r>
-    </w:p>
-    <w:p/>
+        <w:t xml:space="preserve">Une nouvelle page s'affiche ; modifiez la section </w:t>
+      </w:r>
+      <w:r>
+        <w:rPr>
+          <w:b/>
+          <w:bCs/>
+        </w:rPr>
+        <w:t>Run</w:t>
+      </w:r>
+      <w:r>
+        <w:t xml:space="preserve"> en y inscrivant clean </w:t>
+      </w:r>
+      <w:proofErr w:type="spellStart"/>
+      <w:r>
+        <w:t>install</w:t>
+      </w:r>
+      <w:proofErr w:type="spellEnd"/>
+      <w:r>
+        <w:t>.</w:t>
+      </w:r>
+      <w:r>
+        <w:drawing>
+          <wp:inline distT="0" distB="0" distL="0" distR="0" wp14:anchorId="57CEC3F1" wp14:editId="01FF584C">
+            <wp:extent cx="4270054" cy="3598025"/>
+            <wp:effectExtent l="0" t="0" r="0" b="2540"/>
+            <wp:docPr id="793340103" name="Image 1" descr="Une image contenant texte, capture d’écran, logiciel, Logiciel multimédia&#10;&#10;Description générée automatiquement"/>
+            <wp:cNvGraphicFramePr>
+              <a:graphicFrameLocks xmlns:a="http://schemas.openxmlformats.org/drawingml/2006/main" noChangeAspect="1"/>
+            </wp:cNvGraphicFramePr>
+            <a:graphic xmlns:a="http://schemas.openxmlformats.org/drawingml/2006/main">
+              <a:graphicData uri="http://schemas.openxmlformats.org/drawingml/2006/picture">
+                <pic:pic xmlns:pic="http://schemas.openxmlformats.org/drawingml/2006/picture">
+                  <pic:nvPicPr>
+                    <pic:cNvPr id="793340103" name="Image 1" descr="Une image contenant texte, capture d’écran, logiciel, Logiciel multimédia&#10;&#10;Description générée automatiquement"/>
+                    <pic:cNvPicPr/>
+                  </pic:nvPicPr>
+                  <pic:blipFill>
+                    <a:blip r:embed="rId39"/>
+                    <a:stretch>
+                      <a:fillRect/>
+                    </a:stretch>
+                  </pic:blipFill>
+                  <pic:spPr>
+                    <a:xfrm>
+                      <a:off x="0" y="0"/>
+                      <a:ext cx="4275261" cy="3602413"/>
+                    </a:xfrm>
+                    <a:prstGeom prst="rect">
+                      <a:avLst/>
+                    </a:prstGeom>
+                  </pic:spPr>
+                </pic:pic>
+              </a:graphicData>
+            </a:graphic>
+          </wp:inline>
+        </w:drawing>
+      </w:r>
+    </w:p>
     <w:p>
       <w:pPr>
         <w:pStyle w:val="Paragraphedeliste"/>
@@ -4491,10 +4758,21 @@
           <w:ilvl w:val="0"/>
           <w:numId w:val="22"/>
         </w:numPr>
-      </w:pPr>
-      <w:r>
-        <w:t>Ouvrir un terminal et exécuter la commande : java -version</w:t>
-      </w:r>
+        <w:rPr>
+          <w:u w:val="single"/>
+        </w:rPr>
+      </w:pPr>
+      <w:r>
+        <w:t xml:space="preserve">Enfin, validez en cliquant sur </w:t>
+      </w:r>
+      <w:r>
+        <w:rPr>
+          <w:b/>
+          <w:bCs/>
+        </w:rPr>
+        <w:t>OK</w:t>
+      </w:r>
+      <w:bookmarkStart w:id="6" w:name="Mac"/>
     </w:p>
     <w:p>
       <w:pPr>
@@ -4503,11 +4781,102 @@
           <w:ilvl w:val="0"/>
           <w:numId w:val="22"/>
         </w:numPr>
-      </w:pPr>
-      <w:r>
-        <w:t>Vérifier que la version de java est au moins égale à la 11 (ça devrait l’être par défaut)</w:t>
-      </w:r>
-    </w:p>
+        <w:rPr>
+          <w:u w:val="single"/>
+        </w:rPr>
+      </w:pPr>
+      <w:r>
+        <w:t xml:space="preserve">Une fois cette étape terminée, il vous suffit de faire un clic droit sur les tests à exécuter, puis de cliquer sur </w:t>
+      </w:r>
+      <w:r>
+        <w:rPr>
+          <w:b/>
+          <w:bCs/>
+        </w:rPr>
+        <w:t>Run 'tests' in test</w:t>
+      </w:r>
+      <w:r>
+        <w:t>. Le test ou le fichier de test que vous avez exécuté devrait alors se lance</w:t>
+      </w:r>
+      <w:r>
+        <w:t>r</w:t>
+      </w:r>
+    </w:p>
+    <w:p>
+      <w:pPr>
+        <w:ind w:left="360"/>
+        <w:rPr>
+          <w:u w:val="single"/>
+        </w:rPr>
+      </w:pPr>
+      <w:r>
+        <w:lastRenderedPageBreak/>
+        <w:drawing>
+          <wp:inline distT="0" distB="0" distL="0" distR="0" wp14:anchorId="076B03D1" wp14:editId="2F7E22B2">
+            <wp:extent cx="5372850" cy="4667901"/>
+            <wp:effectExtent l="0" t="0" r="0" b="0"/>
+            <wp:docPr id="327874876" name="Image 1"/>
+            <wp:cNvGraphicFramePr>
+              <a:graphicFrameLocks xmlns:a="http://schemas.openxmlformats.org/drawingml/2006/main" noChangeAspect="1"/>
+            </wp:cNvGraphicFramePr>
+            <a:graphic xmlns:a="http://schemas.openxmlformats.org/drawingml/2006/main">
+              <a:graphicData uri="http://schemas.openxmlformats.org/drawingml/2006/picture">
+                <pic:pic xmlns:pic="http://schemas.openxmlformats.org/drawingml/2006/picture">
+                  <pic:nvPicPr>
+                    <pic:cNvPr id="327874876" name=""/>
+                    <pic:cNvPicPr/>
+                  </pic:nvPicPr>
+                  <pic:blipFill>
+                    <a:blip r:embed="rId40"/>
+                    <a:stretch>
+                      <a:fillRect/>
+                    </a:stretch>
+                  </pic:blipFill>
+                  <pic:spPr>
+                    <a:xfrm>
+                      <a:off x="0" y="0"/>
+                      <a:ext cx="5372850" cy="4667901"/>
+                    </a:xfrm>
+                    <a:prstGeom prst="rect">
+                      <a:avLst/>
+                    </a:prstGeom>
+                  </pic:spPr>
+                </pic:pic>
+              </a:graphicData>
+            </a:graphic>
+          </wp:inline>
+        </w:drawing>
+      </w:r>
+    </w:p>
+    <w:p>
+      <w:pPr>
+        <w:rPr>
+          <w:u w:val="single"/>
+        </w:rPr>
+      </w:pPr>
+      <w:r>
+        <w:rPr>
+          <w:u w:val="single"/>
+        </w:rPr>
+        <w:t xml:space="preserve">Pour les utilisateurs sous </w:t>
+      </w:r>
+      <w:proofErr w:type="spellStart"/>
+      <w:r>
+        <w:rPr>
+          <w:u w:val="single"/>
+        </w:rPr>
+        <w:t>MacOS</w:t>
+      </w:r>
+      <w:proofErr w:type="spellEnd"/>
+      <w:r>
+        <w:rPr>
+          <w:u w:val="single"/>
+        </w:rPr>
+        <w:t xml:space="preserve"> : </w:t>
+      </w:r>
+    </w:p>
+    <w:bookmarkEnd w:id="6"/>
+    <w:p/>
     <w:p>
       <w:pPr>
         <w:pStyle w:val="Paragraphedeliste"/>
@@ -4517,6 +4886,76 @@
         </w:numPr>
       </w:pPr>
       <w:r>
+        <w:t xml:space="preserve">Télécharger IntelliJ depuis le site officiel. Il ne faut pas oublier de </w:t>
+      </w:r>
+      <w:r>
+        <w:t>sectionner</w:t>
+      </w:r>
+      <w:r>
+        <w:t xml:space="preserve"> l’extension en .dmg</w:t>
+      </w:r>
+      <w:r>
+        <w:t xml:space="preserve"> suivi du processeur que votre mac intègre (Apple Silicon ou Intel).</w:t>
+      </w:r>
+    </w:p>
+    <w:p>
+      <w:pPr>
+        <w:pStyle w:val="Paragraphedeliste"/>
+        <w:numPr>
+          <w:ilvl w:val="0"/>
+          <w:numId w:val="22"/>
+        </w:numPr>
+      </w:pPr>
+      <w:r>
+        <w:t>On peut ensuite ouvrir le fichier téléchargé et suivre les instructions d’installation.</w:t>
+      </w:r>
+    </w:p>
+    <w:p>
+      <w:pPr>
+        <w:pStyle w:val="Paragraphedeliste"/>
+        <w:numPr>
+          <w:ilvl w:val="0"/>
+          <w:numId w:val="22"/>
+        </w:numPr>
+      </w:pPr>
+      <w:r>
+        <w:t>Ouvrir IntelliJ et se connecter une licence ultimate.</w:t>
+      </w:r>
+    </w:p>
+    <w:p/>
+    <w:p>
+      <w:pPr>
+        <w:pStyle w:val="Paragraphedeliste"/>
+        <w:numPr>
+          <w:ilvl w:val="0"/>
+          <w:numId w:val="22"/>
+        </w:numPr>
+      </w:pPr>
+      <w:r>
+        <w:t>Ouvrir un terminal et exécuter la commande : java -version</w:t>
+      </w:r>
+    </w:p>
+    <w:p>
+      <w:pPr>
+        <w:pStyle w:val="Paragraphedeliste"/>
+        <w:numPr>
+          <w:ilvl w:val="0"/>
+          <w:numId w:val="22"/>
+        </w:numPr>
+      </w:pPr>
+      <w:r>
+        <w:t>Vérifier que la version de java est au moins égale à la 11 (ça devrait l’être par défaut)</w:t>
+      </w:r>
+    </w:p>
+    <w:p>
+      <w:pPr>
+        <w:pStyle w:val="Paragraphedeliste"/>
+        <w:numPr>
+          <w:ilvl w:val="0"/>
+          <w:numId w:val="22"/>
+        </w:numPr>
+      </w:pPr>
+      <w:r>
         <w:t xml:space="preserve">Si ce n’est pas le cas, </w:t>
       </w:r>
     </w:p>
@@ -4665,6 +5104,7 @@
         </w:numPr>
       </w:pPr>
       <w:r>
+        <w:lastRenderedPageBreak/>
         <w:t xml:space="preserve">Dans la barre des menus, cliquer sur </w:t>
       </w:r>
       <w:r>
@@ -4718,7 +5158,6 @@
         </w:numPr>
       </w:pPr>
       <w:r>
-        <w:lastRenderedPageBreak/>
         <w:t>Dans « Application server », cliquer sur le bouton configure et sélectionner le dossier Tomcat télécharg</w:t>
       </w:r>
       <w:r>
@@ -4836,7 +5275,7 @@
           <w:szCs w:val="24"/>
         </w:rPr>
       </w:pPr>
-      <w:bookmarkStart w:id="4" w:name="liaisonDB"/>
+      <w:bookmarkStart w:id="7" w:name="liaisonDB"/>
       <w:r>
         <w:rPr>
           <w:b/>
@@ -4919,7 +5358,7 @@
         <w:t xml:space="preserve"> avec l’application</w:t>
       </w:r>
     </w:p>
-    <w:bookmarkEnd w:id="4"/>
+    <w:bookmarkEnd w:id="7"/>
     <w:p>
       <w:pPr>
         <w:rPr>
@@ -5163,7 +5602,7 @@
                     <pic:cNvPicPr/>
                   </pic:nvPicPr>
                   <pic:blipFill>
-                    <a:blip r:embed="rId37"/>
+                    <a:blip r:embed="rId41"/>
                     <a:stretch>
                       <a:fillRect/>
                     </a:stretch>
@@ -5216,7 +5655,7 @@
         </w:numPr>
       </w:pPr>
       <w:r>
-        <w:t>Si la base est sur un serveur local, il ne faut surtout pas oublier de le lancer lorsque l’on utilise l’application.</w:t>
+        <w:t>Si la base est sur un serveur local, il ne faut pas oublier de le lancer lorsque l’on utilise l’application.</w:t>
       </w:r>
     </w:p>
     <w:p>
@@ -5332,8 +5771,12 @@
           <w:ilvl w:val="0"/>
           <w:numId w:val="22"/>
         </w:numPr>
-      </w:pPr>
-      <w:r>
+        <w:rPr>
+          <w:lang w:val="fr-FR"/>
+        </w:rPr>
+      </w:pPr>
+      <w:r>
+        <w:lastRenderedPageBreak/>
         <w:t xml:space="preserve">Éditez le fichier </w:t>
       </w:r>
       <w:r>
@@ -5372,7 +5815,37 @@
         <w:t>ressources &gt; TestsBanqueManager-context.xml</w:t>
       </w:r>
       <w:r>
-        <w:t xml:space="preserve"> et modifiez l’URL afin qu’elle inclue l’url de votre base de données au format </w:t>
+        <w:t xml:space="preserve"> et</w:t>
+      </w:r>
+      <w:r>
+        <w:t xml:space="preserve"> le fichier </w:t>
+      </w:r>
+      <w:r>
+        <w:rPr>
+          <w:i/>
+          <w:iCs/>
+        </w:rPr>
+        <w:t xml:space="preserve">src &gt; test &gt; ressources &gt; </w:t>
+      </w:r>
+      <w:r>
+        <w:rPr>
+          <w:i/>
+          <w:iCs/>
+          <w:lang w:val="fr-FR"/>
+        </w:rPr>
+        <w:t>TestsDaoHibernate-context.xml</w:t>
+      </w:r>
+      <w:r>
+        <w:rPr>
+          <w:lang w:val="fr-FR"/>
+        </w:rPr>
+        <w:t xml:space="preserve">. </w:t>
+      </w:r>
+      <w:r>
+        <w:t xml:space="preserve">Dans cela </w:t>
+      </w:r>
+      <w:r>
+        <w:t xml:space="preserve">modifiez l’URL afin qu’elle inclue l’url de votre base de données au format </w:t>
       </w:r>
       <w:proofErr w:type="spellStart"/>
       <w:r>
@@ -5380,11 +5853,7 @@
       </w:r>
       <w:proofErr w:type="spellEnd"/>
       <w:r>
-        <w:t xml:space="preserve">. </w:t>
-      </w:r>
-      <w:r>
-        <w:lastRenderedPageBreak/>
-        <w:t>Modifiez le username et password avec des identifiants permettant de se connecter à la base de données.</w:t>
+        <w:t>. Modifiez le username et password avec des identifiants permettant de se connecter à la base de données.</w:t>
       </w:r>
     </w:p>
     <w:p/>
@@ -5491,7 +5960,7 @@
                     <pic:cNvPicPr/>
                   </pic:nvPicPr>
                   <pic:blipFill>
-                    <a:blip r:embed="rId38"/>
+                    <a:blip r:embed="rId42"/>
                     <a:stretch>
                       <a:fillRect/>
                     </a:stretch>
@@ -6150,6 +6619,95 @@
     </w:lvl>
   </w:abstractNum>
   <w:abstractNum w:abstractNumId="5" w15:restartNumberingAfterBreak="0">
+    <w:nsid w:val="0BB13410"/>
+    <w:multiLevelType w:val="hybridMultilevel"/>
+    <w:tmpl w:val="0BECD370"/>
+    <w:lvl w:ilvl="0" w:tplc="040C0011">
+      <w:start w:val="1"/>
+      <w:numFmt w:val="decimal"/>
+      <w:lvlText w:val="%1)"/>
+      <w:lvlJc w:val="left"/>
+      <w:pPr>
+        <w:ind w:left="720" w:hanging="360"/>
+      </w:pPr>
+      <w:rPr>
+        <w:rFonts w:hint="default"/>
+      </w:rPr>
+    </w:lvl>
+    <w:lvl w:ilvl="1" w:tplc="040C0019" w:tentative="1">
+      <w:start w:val="1"/>
+      <w:numFmt w:val="lowerLetter"/>
+      <w:lvlText w:val="%2."/>
+      <w:lvlJc w:val="left"/>
+      <w:pPr>
+        <w:ind w:left="1440" w:hanging="360"/>
+      </w:pPr>
+    </w:lvl>
+    <w:lvl w:ilvl="2" w:tplc="040C001B" w:tentative="1">
+      <w:start w:val="1"/>
+      <w:numFmt w:val="lowerRoman"/>
+      <w:lvlText w:val="%3."/>
+      <w:lvlJc w:val="right"/>
+      <w:pPr>
+        <w:ind w:left="2160" w:hanging="180"/>
+      </w:pPr>
+    </w:lvl>
+    <w:lvl w:ilvl="3" w:tplc="040C000F" w:tentative="1">
+      <w:start w:val="1"/>
+      <w:numFmt w:val="decimal"/>
+      <w:lvlText w:val="%4."/>
+      <w:lvlJc w:val="left"/>
+      <w:pPr>
+        <w:ind w:left="2880" w:hanging="360"/>
+      </w:pPr>
+    </w:lvl>
+    <w:lvl w:ilvl="4" w:tplc="040C0019" w:tentative="1">
+      <w:start w:val="1"/>
+      <w:numFmt w:val="lowerLetter"/>
+      <w:lvlText w:val="%5."/>
+      <w:lvlJc w:val="left"/>
+      <w:pPr>
+        <w:ind w:left="3600" w:hanging="360"/>
+      </w:pPr>
+    </w:lvl>
+    <w:lvl w:ilvl="5" w:tplc="040C001B" w:tentative="1">
+      <w:start w:val="1"/>
+      <w:numFmt w:val="lowerRoman"/>
+      <w:lvlText w:val="%6."/>
+      <w:lvlJc w:val="right"/>
+      <w:pPr>
+        <w:ind w:left="4320" w:hanging="180"/>
+      </w:pPr>
+    </w:lvl>
+    <w:lvl w:ilvl="6" w:tplc="040C000F" w:tentative="1">
+      <w:start w:val="1"/>
+      <w:numFmt w:val="decimal"/>
+      <w:lvlText w:val="%7."/>
+      <w:lvlJc w:val="left"/>
+      <w:pPr>
+        <w:ind w:left="5040" w:hanging="360"/>
+      </w:pPr>
+    </w:lvl>
+    <w:lvl w:ilvl="7" w:tplc="040C0019" w:tentative="1">
+      <w:start w:val="1"/>
+      <w:numFmt w:val="lowerLetter"/>
+      <w:lvlText w:val="%8."/>
+      <w:lvlJc w:val="left"/>
+      <w:pPr>
+        <w:ind w:left="5760" w:hanging="360"/>
+      </w:pPr>
+    </w:lvl>
+    <w:lvl w:ilvl="8" w:tplc="040C001B" w:tentative="1">
+      <w:start w:val="1"/>
+      <w:numFmt w:val="lowerRoman"/>
+      <w:lvlText w:val="%9."/>
+      <w:lvlJc w:val="right"/>
+      <w:pPr>
+        <w:ind w:left="6480" w:hanging="180"/>
+      </w:pPr>
+    </w:lvl>
+  </w:abstractNum>
+  <w:abstractNum w:abstractNumId="6" w15:restartNumberingAfterBreak="0">
     <w:nsid w:val="0E35285D"/>
     <w:multiLevelType w:val="multilevel"/>
     <w:tmpl w:val="3DEE5066"/>
@@ -6262,7 +6820,7 @@
       </w:rPr>
     </w:lvl>
   </w:abstractNum>
-  <w:abstractNum w:abstractNumId="6" w15:restartNumberingAfterBreak="0">
+  <w:abstractNum w:abstractNumId="7" w15:restartNumberingAfterBreak="0">
     <w:nsid w:val="0FD50A25"/>
     <w:multiLevelType w:val="multilevel"/>
     <w:tmpl w:val="A5F2BFF6"/>
@@ -6375,7 +6933,7 @@
       </w:rPr>
     </w:lvl>
   </w:abstractNum>
-  <w:abstractNum w:abstractNumId="7" w15:restartNumberingAfterBreak="0">
+  <w:abstractNum w:abstractNumId="8" w15:restartNumberingAfterBreak="0">
     <w:nsid w:val="13EC6E43"/>
     <w:multiLevelType w:val="multilevel"/>
     <w:tmpl w:val="91561F7E"/>
@@ -6488,7 +7046,7 @@
       </w:rPr>
     </w:lvl>
   </w:abstractNum>
-  <w:abstractNum w:abstractNumId="8" w15:restartNumberingAfterBreak="0">
+  <w:abstractNum w:abstractNumId="9" w15:restartNumberingAfterBreak="0">
     <w:nsid w:val="18441C49"/>
     <w:multiLevelType w:val="multilevel"/>
     <w:tmpl w:val="9B0C9E22"/>
@@ -6601,7 +7159,7 @@
       </w:rPr>
     </w:lvl>
   </w:abstractNum>
-  <w:abstractNum w:abstractNumId="9" w15:restartNumberingAfterBreak="0">
+  <w:abstractNum w:abstractNumId="10" w15:restartNumberingAfterBreak="0">
     <w:nsid w:val="1B8738CE"/>
     <w:multiLevelType w:val="multilevel"/>
     <w:tmpl w:val="EFECC8D4"/>
@@ -6714,7 +7272,7 @@
       </w:rPr>
     </w:lvl>
   </w:abstractNum>
-  <w:abstractNum w:abstractNumId="10" w15:restartNumberingAfterBreak="0">
+  <w:abstractNum w:abstractNumId="11" w15:restartNumberingAfterBreak="0">
     <w:nsid w:val="1E8F08F8"/>
     <w:multiLevelType w:val="multilevel"/>
     <w:tmpl w:val="9EEC48A0"/>
@@ -6827,7 +7385,7 @@
       </w:rPr>
     </w:lvl>
   </w:abstractNum>
-  <w:abstractNum w:abstractNumId="11" w15:restartNumberingAfterBreak="0">
+  <w:abstractNum w:abstractNumId="12" w15:restartNumberingAfterBreak="0">
     <w:nsid w:val="20E765F0"/>
     <w:multiLevelType w:val="multilevel"/>
     <w:tmpl w:val="E5F6CD6E"/>
@@ -6940,7 +7498,7 @@
       </w:rPr>
     </w:lvl>
   </w:abstractNum>
-  <w:abstractNum w:abstractNumId="12" w15:restartNumberingAfterBreak="0">
+  <w:abstractNum w:abstractNumId="13" w15:restartNumberingAfterBreak="0">
     <w:nsid w:val="22E144EE"/>
     <w:multiLevelType w:val="multilevel"/>
     <w:tmpl w:val="43A0D5BE"/>
@@ -7053,7 +7611,7 @@
       </w:rPr>
     </w:lvl>
   </w:abstractNum>
-  <w:abstractNum w:abstractNumId="13" w15:restartNumberingAfterBreak="0">
+  <w:abstractNum w:abstractNumId="14" w15:restartNumberingAfterBreak="0">
     <w:nsid w:val="2AEC47F4"/>
     <w:multiLevelType w:val="hybridMultilevel"/>
     <w:tmpl w:val="4162DA62"/>
@@ -7166,7 +7724,7 @@
       </w:rPr>
     </w:lvl>
   </w:abstractNum>
-  <w:abstractNum w:abstractNumId="14" w15:restartNumberingAfterBreak="0">
+  <w:abstractNum w:abstractNumId="15" w15:restartNumberingAfterBreak="0">
     <w:nsid w:val="3AF45A72"/>
     <w:multiLevelType w:val="multilevel"/>
     <w:tmpl w:val="3EF22B7A"/>
@@ -7279,7 +7837,7 @@
       </w:rPr>
     </w:lvl>
   </w:abstractNum>
-  <w:abstractNum w:abstractNumId="15" w15:restartNumberingAfterBreak="0">
+  <w:abstractNum w:abstractNumId="16" w15:restartNumberingAfterBreak="0">
     <w:nsid w:val="3D077F29"/>
     <w:multiLevelType w:val="multilevel"/>
     <w:tmpl w:val="5DC25CDC"/>
@@ -7392,7 +7950,7 @@
       </w:rPr>
     </w:lvl>
   </w:abstractNum>
-  <w:abstractNum w:abstractNumId="16" w15:restartNumberingAfterBreak="0">
+  <w:abstractNum w:abstractNumId="17" w15:restartNumberingAfterBreak="0">
     <w:nsid w:val="411F121B"/>
     <w:multiLevelType w:val="multilevel"/>
     <w:tmpl w:val="8A382F86"/>
@@ -7505,7 +8063,7 @@
       </w:rPr>
     </w:lvl>
   </w:abstractNum>
-  <w:abstractNum w:abstractNumId="17" w15:restartNumberingAfterBreak="0">
+  <w:abstractNum w:abstractNumId="18" w15:restartNumberingAfterBreak="0">
     <w:nsid w:val="43E14B8A"/>
     <w:multiLevelType w:val="multilevel"/>
     <w:tmpl w:val="4C966BF0"/>
@@ -7618,7 +8176,7 @@
       </w:rPr>
     </w:lvl>
   </w:abstractNum>
-  <w:abstractNum w:abstractNumId="18" w15:restartNumberingAfterBreak="0">
+  <w:abstractNum w:abstractNumId="19" w15:restartNumberingAfterBreak="0">
     <w:nsid w:val="454D6103"/>
     <w:multiLevelType w:val="multilevel"/>
     <w:tmpl w:val="E8D250BA"/>
@@ -7731,7 +8289,7 @@
       </w:rPr>
     </w:lvl>
   </w:abstractNum>
-  <w:abstractNum w:abstractNumId="19" w15:restartNumberingAfterBreak="0">
+  <w:abstractNum w:abstractNumId="20" w15:restartNumberingAfterBreak="0">
     <w:nsid w:val="4965608F"/>
     <w:multiLevelType w:val="multilevel"/>
     <w:tmpl w:val="30E8810C"/>
@@ -7844,7 +8402,7 @@
       </w:rPr>
     </w:lvl>
   </w:abstractNum>
-  <w:abstractNum w:abstractNumId="20" w15:restartNumberingAfterBreak="0">
+  <w:abstractNum w:abstractNumId="21" w15:restartNumberingAfterBreak="0">
     <w:nsid w:val="4A0A1FED"/>
     <w:multiLevelType w:val="multilevel"/>
     <w:tmpl w:val="0E06774A"/>
@@ -7957,7 +8515,7 @@
       </w:rPr>
     </w:lvl>
   </w:abstractNum>
-  <w:abstractNum w:abstractNumId="21" w15:restartNumberingAfterBreak="0">
+  <w:abstractNum w:abstractNumId="22" w15:restartNumberingAfterBreak="0">
     <w:nsid w:val="4CE24C83"/>
     <w:multiLevelType w:val="multilevel"/>
     <w:tmpl w:val="204C47E4"/>
@@ -8070,7 +8628,7 @@
       </w:rPr>
     </w:lvl>
   </w:abstractNum>
-  <w:abstractNum w:abstractNumId="22" w15:restartNumberingAfterBreak="0">
+  <w:abstractNum w:abstractNumId="23" w15:restartNumberingAfterBreak="0">
     <w:nsid w:val="4D685A96"/>
     <w:multiLevelType w:val="hybridMultilevel"/>
     <w:tmpl w:val="0C06BDB0"/>
@@ -8183,7 +8741,96 @@
       </w:rPr>
     </w:lvl>
   </w:abstractNum>
-  <w:abstractNum w:abstractNumId="23" w15:restartNumberingAfterBreak="0">
+  <w:abstractNum w:abstractNumId="24" w15:restartNumberingAfterBreak="0">
+    <w:nsid w:val="4FF36C5E"/>
+    <w:multiLevelType w:val="hybridMultilevel"/>
+    <w:tmpl w:val="A51E0C74"/>
+    <w:lvl w:ilvl="0" w:tplc="907A3878">
+      <w:start w:val="1"/>
+      <w:numFmt w:val="upperLetter"/>
+      <w:lvlText w:val="%1)"/>
+      <w:lvlJc w:val="left"/>
+      <w:pPr>
+        <w:ind w:left="720" w:hanging="360"/>
+      </w:pPr>
+      <w:rPr>
+        <w:rFonts w:hint="default"/>
+      </w:rPr>
+    </w:lvl>
+    <w:lvl w:ilvl="1" w:tplc="040C0019" w:tentative="1">
+      <w:start w:val="1"/>
+      <w:numFmt w:val="lowerLetter"/>
+      <w:lvlText w:val="%2."/>
+      <w:lvlJc w:val="left"/>
+      <w:pPr>
+        <w:ind w:left="1440" w:hanging="360"/>
+      </w:pPr>
+    </w:lvl>
+    <w:lvl w:ilvl="2" w:tplc="040C001B" w:tentative="1">
+      <w:start w:val="1"/>
+      <w:numFmt w:val="lowerRoman"/>
+      <w:lvlText w:val="%3."/>
+      <w:lvlJc w:val="right"/>
+      <w:pPr>
+        <w:ind w:left="2160" w:hanging="180"/>
+      </w:pPr>
+    </w:lvl>
+    <w:lvl w:ilvl="3" w:tplc="040C000F" w:tentative="1">
+      <w:start w:val="1"/>
+      <w:numFmt w:val="decimal"/>
+      <w:lvlText w:val="%4."/>
+      <w:lvlJc w:val="left"/>
+      <w:pPr>
+        <w:ind w:left="2880" w:hanging="360"/>
+      </w:pPr>
+    </w:lvl>
+    <w:lvl w:ilvl="4" w:tplc="040C0019" w:tentative="1">
+      <w:start w:val="1"/>
+      <w:numFmt w:val="lowerLetter"/>
+      <w:lvlText w:val="%5."/>
+      <w:lvlJc w:val="left"/>
+      <w:pPr>
+        <w:ind w:left="3600" w:hanging="360"/>
+      </w:pPr>
+    </w:lvl>
+    <w:lvl w:ilvl="5" w:tplc="040C001B" w:tentative="1">
+      <w:start w:val="1"/>
+      <w:numFmt w:val="lowerRoman"/>
+      <w:lvlText w:val="%6."/>
+      <w:lvlJc w:val="right"/>
+      <w:pPr>
+        <w:ind w:left="4320" w:hanging="180"/>
+      </w:pPr>
+    </w:lvl>
+    <w:lvl w:ilvl="6" w:tplc="040C000F" w:tentative="1">
+      <w:start w:val="1"/>
+      <w:numFmt w:val="decimal"/>
+      <w:lvlText w:val="%7."/>
+      <w:lvlJc w:val="left"/>
+      <w:pPr>
+        <w:ind w:left="5040" w:hanging="360"/>
+      </w:pPr>
+    </w:lvl>
+    <w:lvl w:ilvl="7" w:tplc="040C0019" w:tentative="1">
+      <w:start w:val="1"/>
+      <w:numFmt w:val="lowerLetter"/>
+      <w:lvlText w:val="%8."/>
+      <w:lvlJc w:val="left"/>
+      <w:pPr>
+        <w:ind w:left="5760" w:hanging="360"/>
+      </w:pPr>
+    </w:lvl>
+    <w:lvl w:ilvl="8" w:tplc="040C001B" w:tentative="1">
+      <w:start w:val="1"/>
+      <w:numFmt w:val="lowerRoman"/>
+      <w:lvlText w:val="%9."/>
+      <w:lvlJc w:val="right"/>
+      <w:pPr>
+        <w:ind w:left="6480" w:hanging="180"/>
+      </w:pPr>
+    </w:lvl>
+  </w:abstractNum>
+  <w:abstractNum w:abstractNumId="25" w15:restartNumberingAfterBreak="0">
     <w:nsid w:val="606F4358"/>
     <w:multiLevelType w:val="multilevel"/>
     <w:tmpl w:val="939A0928"/>
@@ -8296,7 +8943,7 @@
       </w:rPr>
     </w:lvl>
   </w:abstractNum>
-  <w:abstractNum w:abstractNumId="24" w15:restartNumberingAfterBreak="0">
+  <w:abstractNum w:abstractNumId="26" w15:restartNumberingAfterBreak="0">
     <w:nsid w:val="61A40D8D"/>
     <w:multiLevelType w:val="multilevel"/>
     <w:tmpl w:val="3DEE3EC8"/>
@@ -8409,7 +9056,96 @@
       </w:rPr>
     </w:lvl>
   </w:abstractNum>
-  <w:abstractNum w:abstractNumId="25" w15:restartNumberingAfterBreak="0">
+  <w:abstractNum w:abstractNumId="27" w15:restartNumberingAfterBreak="0">
+    <w:nsid w:val="61C34990"/>
+    <w:multiLevelType w:val="hybridMultilevel"/>
+    <w:tmpl w:val="BE2C3980"/>
+    <w:lvl w:ilvl="0" w:tplc="E2544C5C">
+      <w:start w:val="1"/>
+      <w:numFmt w:val="upperLetter"/>
+      <w:lvlText w:val="%1)"/>
+      <w:lvlJc w:val="left"/>
+      <w:pPr>
+        <w:ind w:left="720" w:hanging="360"/>
+      </w:pPr>
+      <w:rPr>
+        <w:rFonts w:hint="default"/>
+      </w:rPr>
+    </w:lvl>
+    <w:lvl w:ilvl="1" w:tplc="040C0019" w:tentative="1">
+      <w:start w:val="1"/>
+      <w:numFmt w:val="lowerLetter"/>
+      <w:lvlText w:val="%2."/>
+      <w:lvlJc w:val="left"/>
+      <w:pPr>
+        <w:ind w:left="1440" w:hanging="360"/>
+      </w:pPr>
+    </w:lvl>
+    <w:lvl w:ilvl="2" w:tplc="040C001B" w:tentative="1">
+      <w:start w:val="1"/>
+      <w:numFmt w:val="lowerRoman"/>
+      <w:lvlText w:val="%3."/>
+      <w:lvlJc w:val="right"/>
+      <w:pPr>
+        <w:ind w:left="2160" w:hanging="180"/>
+      </w:pPr>
+    </w:lvl>
+    <w:lvl w:ilvl="3" w:tplc="040C000F" w:tentative="1">
+      <w:start w:val="1"/>
+      <w:numFmt w:val="decimal"/>
+      <w:lvlText w:val="%4."/>
+      <w:lvlJc w:val="left"/>
+      <w:pPr>
+        <w:ind w:left="2880" w:hanging="360"/>
+      </w:pPr>
+    </w:lvl>
+    <w:lvl w:ilvl="4" w:tplc="040C0019" w:tentative="1">
+      <w:start w:val="1"/>
+      <w:numFmt w:val="lowerLetter"/>
+      <w:lvlText w:val="%5."/>
+      <w:lvlJc w:val="left"/>
+      <w:pPr>
+        <w:ind w:left="3600" w:hanging="360"/>
+      </w:pPr>
+    </w:lvl>
+    <w:lvl w:ilvl="5" w:tplc="040C001B" w:tentative="1">
+      <w:start w:val="1"/>
+      <w:numFmt w:val="lowerRoman"/>
+      <w:lvlText w:val="%6."/>
+      <w:lvlJc w:val="right"/>
+      <w:pPr>
+        <w:ind w:left="4320" w:hanging="180"/>
+      </w:pPr>
+    </w:lvl>
+    <w:lvl w:ilvl="6" w:tplc="040C000F" w:tentative="1">
+      <w:start w:val="1"/>
+      <w:numFmt w:val="decimal"/>
+      <w:lvlText w:val="%7."/>
+      <w:lvlJc w:val="left"/>
+      <w:pPr>
+        <w:ind w:left="5040" w:hanging="360"/>
+      </w:pPr>
+    </w:lvl>
+    <w:lvl w:ilvl="7" w:tplc="040C0019" w:tentative="1">
+      <w:start w:val="1"/>
+      <w:numFmt w:val="lowerLetter"/>
+      <w:lvlText w:val="%8."/>
+      <w:lvlJc w:val="left"/>
+      <w:pPr>
+        <w:ind w:left="5760" w:hanging="360"/>
+      </w:pPr>
+    </w:lvl>
+    <w:lvl w:ilvl="8" w:tplc="040C001B" w:tentative="1">
+      <w:start w:val="1"/>
+      <w:numFmt w:val="lowerRoman"/>
+      <w:lvlText w:val="%9."/>
+      <w:lvlJc w:val="right"/>
+      <w:pPr>
+        <w:ind w:left="6480" w:hanging="180"/>
+      </w:pPr>
+    </w:lvl>
+  </w:abstractNum>
+  <w:abstractNum w:abstractNumId="28" w15:restartNumberingAfterBreak="0">
     <w:nsid w:val="626A5862"/>
     <w:multiLevelType w:val="multilevel"/>
     <w:tmpl w:val="CAD26920"/>
@@ -8522,7 +9258,7 @@
       </w:rPr>
     </w:lvl>
   </w:abstractNum>
-  <w:abstractNum w:abstractNumId="26" w15:restartNumberingAfterBreak="0">
+  <w:abstractNum w:abstractNumId="29" w15:restartNumberingAfterBreak="0">
     <w:nsid w:val="647B128B"/>
     <w:multiLevelType w:val="multilevel"/>
     <w:tmpl w:val="4630366C"/>
@@ -8635,7 +9371,7 @@
       </w:rPr>
     </w:lvl>
   </w:abstractNum>
-  <w:abstractNum w:abstractNumId="27" w15:restartNumberingAfterBreak="0">
+  <w:abstractNum w:abstractNumId="30" w15:restartNumberingAfterBreak="0">
     <w:nsid w:val="6A842031"/>
     <w:multiLevelType w:val="multilevel"/>
     <w:tmpl w:val="6D3AC136"/>
@@ -8748,7 +9484,7 @@
       </w:rPr>
     </w:lvl>
   </w:abstractNum>
-  <w:abstractNum w:abstractNumId="28" w15:restartNumberingAfterBreak="0">
+  <w:abstractNum w:abstractNumId="31" w15:restartNumberingAfterBreak="0">
     <w:nsid w:val="6C610A93"/>
     <w:multiLevelType w:val="multilevel"/>
     <w:tmpl w:val="BBBCC9DE"/>
@@ -8861,7 +9597,96 @@
       </w:rPr>
     </w:lvl>
   </w:abstractNum>
-  <w:abstractNum w:abstractNumId="29" w15:restartNumberingAfterBreak="0">
+  <w:abstractNum w:abstractNumId="32" w15:restartNumberingAfterBreak="0">
+    <w:nsid w:val="6F833A03"/>
+    <w:multiLevelType w:val="hybridMultilevel"/>
+    <w:tmpl w:val="3F0401EA"/>
+    <w:lvl w:ilvl="0" w:tplc="8032A526">
+      <w:start w:val="1"/>
+      <w:numFmt w:val="upperLetter"/>
+      <w:lvlText w:val="%1)"/>
+      <w:lvlJc w:val="left"/>
+      <w:pPr>
+        <w:ind w:left="720" w:hanging="360"/>
+      </w:pPr>
+      <w:rPr>
+        <w:rFonts w:hint="default"/>
+      </w:rPr>
+    </w:lvl>
+    <w:lvl w:ilvl="1" w:tplc="040C0019" w:tentative="1">
+      <w:start w:val="1"/>
+      <w:numFmt w:val="lowerLetter"/>
+      <w:lvlText w:val="%2."/>
+      <w:lvlJc w:val="left"/>
+      <w:pPr>
+        <w:ind w:left="1440" w:hanging="360"/>
+      </w:pPr>
+    </w:lvl>
+    <w:lvl w:ilvl="2" w:tplc="040C001B" w:tentative="1">
+      <w:start w:val="1"/>
+      <w:numFmt w:val="lowerRoman"/>
+      <w:lvlText w:val="%3."/>
+      <w:lvlJc w:val="right"/>
+      <w:pPr>
+        <w:ind w:left="2160" w:hanging="180"/>
+      </w:pPr>
+    </w:lvl>
+    <w:lvl w:ilvl="3" w:tplc="040C000F" w:tentative="1">
+      <w:start w:val="1"/>
+      <w:numFmt w:val="decimal"/>
+      <w:lvlText w:val="%4."/>
+      <w:lvlJc w:val="left"/>
+      <w:pPr>
+        <w:ind w:left="2880" w:hanging="360"/>
+      </w:pPr>
+    </w:lvl>
+    <w:lvl w:ilvl="4" w:tplc="040C0019" w:tentative="1">
+      <w:start w:val="1"/>
+      <w:numFmt w:val="lowerLetter"/>
+      <w:lvlText w:val="%5."/>
+      <w:lvlJc w:val="left"/>
+      <w:pPr>
+        <w:ind w:left="3600" w:hanging="360"/>
+      </w:pPr>
+    </w:lvl>
+    <w:lvl w:ilvl="5" w:tplc="040C001B" w:tentative="1">
+      <w:start w:val="1"/>
+      <w:numFmt w:val="lowerRoman"/>
+      <w:lvlText w:val="%6."/>
+      <w:lvlJc w:val="right"/>
+      <w:pPr>
+        <w:ind w:left="4320" w:hanging="180"/>
+      </w:pPr>
+    </w:lvl>
+    <w:lvl w:ilvl="6" w:tplc="040C000F" w:tentative="1">
+      <w:start w:val="1"/>
+      <w:numFmt w:val="decimal"/>
+      <w:lvlText w:val="%7."/>
+      <w:lvlJc w:val="left"/>
+      <w:pPr>
+        <w:ind w:left="5040" w:hanging="360"/>
+      </w:pPr>
+    </w:lvl>
+    <w:lvl w:ilvl="7" w:tplc="040C0019" w:tentative="1">
+      <w:start w:val="1"/>
+      <w:numFmt w:val="lowerLetter"/>
+      <w:lvlText w:val="%8."/>
+      <w:lvlJc w:val="left"/>
+      <w:pPr>
+        <w:ind w:left="5760" w:hanging="360"/>
+      </w:pPr>
+    </w:lvl>
+    <w:lvl w:ilvl="8" w:tplc="040C001B" w:tentative="1">
+      <w:start w:val="1"/>
+      <w:numFmt w:val="lowerRoman"/>
+      <w:lvlText w:val="%9."/>
+      <w:lvlJc w:val="right"/>
+      <w:pPr>
+        <w:ind w:left="6480" w:hanging="180"/>
+      </w:pPr>
+    </w:lvl>
+  </w:abstractNum>
+  <w:abstractNum w:abstractNumId="33" w15:restartNumberingAfterBreak="0">
     <w:nsid w:val="793E196B"/>
     <w:multiLevelType w:val="multilevel"/>
     <w:tmpl w:val="BA500226"/>
@@ -8974,7 +9799,7 @@
       </w:rPr>
     </w:lvl>
   </w:abstractNum>
-  <w:abstractNum w:abstractNumId="30" w15:restartNumberingAfterBreak="0">
+  <w:abstractNum w:abstractNumId="34" w15:restartNumberingAfterBreak="0">
     <w:nsid w:val="79481956"/>
     <w:multiLevelType w:val="multilevel"/>
     <w:tmpl w:val="620CC4E8"/>
@@ -9087,7 +9912,7 @@
       </w:rPr>
     </w:lvl>
   </w:abstractNum>
-  <w:abstractNum w:abstractNumId="31" w15:restartNumberingAfterBreak="0">
+  <w:abstractNum w:abstractNumId="35" w15:restartNumberingAfterBreak="0">
     <w:nsid w:val="79E475CF"/>
     <w:multiLevelType w:val="multilevel"/>
     <w:tmpl w:val="AB962692"/>
@@ -9200,7 +10025,7 @@
       </w:rPr>
     </w:lvl>
   </w:abstractNum>
-  <w:abstractNum w:abstractNumId="32" w15:restartNumberingAfterBreak="0">
+  <w:abstractNum w:abstractNumId="36" w15:restartNumberingAfterBreak="0">
     <w:nsid w:val="7A71256A"/>
     <w:multiLevelType w:val="multilevel"/>
     <w:tmpl w:val="27D0B8F4"/>
@@ -9314,61 +10139,61 @@
     </w:lvl>
   </w:abstractNum>
   <w:num w:numId="1" w16cid:durableId="1615818434">
-    <w:abstractNumId w:val="12"/>
+    <w:abstractNumId w:val="13"/>
   </w:num>
   <w:num w:numId="2" w16cid:durableId="559169364">
+    <w:abstractNumId w:val="19"/>
+  </w:num>
+  <w:num w:numId="3" w16cid:durableId="968626599">
+    <w:abstractNumId w:val="17"/>
+  </w:num>
+  <w:num w:numId="4" w16cid:durableId="360521252">
+    <w:abstractNumId w:val="22"/>
+  </w:num>
+  <w:num w:numId="5" w16cid:durableId="365446431">
+    <w:abstractNumId w:val="8"/>
+  </w:num>
+  <w:num w:numId="6" w16cid:durableId="208959158">
+    <w:abstractNumId w:val="35"/>
+  </w:num>
+  <w:num w:numId="7" w16cid:durableId="132259591">
+    <w:abstractNumId w:val="10"/>
+  </w:num>
+  <w:num w:numId="8" w16cid:durableId="2115129038">
+    <w:abstractNumId w:val="16"/>
+  </w:num>
+  <w:num w:numId="9" w16cid:durableId="1186864243">
     <w:abstractNumId w:val="18"/>
   </w:num>
-  <w:num w:numId="3" w16cid:durableId="968626599">
-    <w:abstractNumId w:val="16"/>
-  </w:num>
-  <w:num w:numId="4" w16cid:durableId="360521252">
-    <w:abstractNumId w:val="21"/>
-  </w:num>
-  <w:num w:numId="5" w16cid:durableId="365446431">
-    <w:abstractNumId w:val="7"/>
-  </w:num>
-  <w:num w:numId="6" w16cid:durableId="208959158">
-    <w:abstractNumId w:val="31"/>
-  </w:num>
-  <w:num w:numId="7" w16cid:durableId="132259591">
-    <w:abstractNumId w:val="9"/>
-  </w:num>
-  <w:num w:numId="8" w16cid:durableId="2115129038">
-    <w:abstractNumId w:val="15"/>
-  </w:num>
-  <w:num w:numId="9" w16cid:durableId="1186864243">
-    <w:abstractNumId w:val="17"/>
-  </w:num>
   <w:num w:numId="10" w16cid:durableId="1712728994">
-    <w:abstractNumId w:val="25"/>
+    <w:abstractNumId w:val="28"/>
   </w:num>
   <w:num w:numId="11" w16cid:durableId="1428581788">
     <w:abstractNumId w:val="4"/>
   </w:num>
   <w:num w:numId="12" w16cid:durableId="1043943735">
-    <w:abstractNumId w:val="6"/>
+    <w:abstractNumId w:val="7"/>
   </w:num>
   <w:num w:numId="13" w16cid:durableId="1464881385">
-    <w:abstractNumId w:val="14"/>
+    <w:abstractNumId w:val="15"/>
   </w:num>
   <w:num w:numId="14" w16cid:durableId="1047531175">
-    <w:abstractNumId w:val="23"/>
+    <w:abstractNumId w:val="25"/>
   </w:num>
   <w:num w:numId="15" w16cid:durableId="541676506">
-    <w:abstractNumId w:val="19"/>
+    <w:abstractNumId w:val="20"/>
   </w:num>
   <w:num w:numId="16" w16cid:durableId="61489363">
-    <w:abstractNumId w:val="11"/>
+    <w:abstractNumId w:val="12"/>
   </w:num>
   <w:num w:numId="17" w16cid:durableId="2125998487">
-    <w:abstractNumId w:val="20"/>
+    <w:abstractNumId w:val="21"/>
   </w:num>
   <w:num w:numId="18" w16cid:durableId="1979648783">
-    <w:abstractNumId w:val="32"/>
+    <w:abstractNumId w:val="36"/>
   </w:num>
   <w:num w:numId="19" w16cid:durableId="57754710">
-    <w:abstractNumId w:val="10"/>
+    <w:abstractNumId w:val="11"/>
   </w:num>
   <w:num w:numId="20" w16cid:durableId="24329654">
     <w:abstractNumId w:val="1"/>
@@ -9380,37 +10205,49 @@
     <w:abstractNumId w:val="2"/>
   </w:num>
   <w:num w:numId="23" w16cid:durableId="831260977">
+    <w:abstractNumId w:val="33"/>
+  </w:num>
+  <w:num w:numId="24" w16cid:durableId="206302">
     <w:abstractNumId w:val="29"/>
   </w:num>
-  <w:num w:numId="24" w16cid:durableId="206302">
+  <w:num w:numId="25" w16cid:durableId="1871262419">
     <w:abstractNumId w:val="26"/>
   </w:num>
-  <w:num w:numId="25" w16cid:durableId="1871262419">
-    <w:abstractNumId w:val="24"/>
+  <w:num w:numId="26" w16cid:durableId="48067750">
+    <w:abstractNumId w:val="34"/>
   </w:num>
-  <w:num w:numId="26" w16cid:durableId="48067750">
+  <w:num w:numId="27" w16cid:durableId="1841846943">
+    <w:abstractNumId w:val="31"/>
+  </w:num>
+  <w:num w:numId="28" w16cid:durableId="1402941647">
+    <w:abstractNumId w:val="9"/>
+  </w:num>
+  <w:num w:numId="29" w16cid:durableId="1472559512">
+    <w:abstractNumId w:val="6"/>
+  </w:num>
+  <w:num w:numId="30" w16cid:durableId="605041587">
     <w:abstractNumId w:val="30"/>
   </w:num>
-  <w:num w:numId="27" w16cid:durableId="1841846943">
-    <w:abstractNumId w:val="28"/>
-  </w:num>
-  <w:num w:numId="28" w16cid:durableId="1402941647">
-    <w:abstractNumId w:val="8"/>
-  </w:num>
-  <w:num w:numId="29" w16cid:durableId="1472559512">
-    <w:abstractNumId w:val="5"/>
-  </w:num>
-  <w:num w:numId="30" w16cid:durableId="605041587">
-    <w:abstractNumId w:val="27"/>
-  </w:num>
   <w:num w:numId="31" w16cid:durableId="1615747686">
-    <w:abstractNumId w:val="22"/>
+    <w:abstractNumId w:val="23"/>
   </w:num>
   <w:num w:numId="32" w16cid:durableId="137117634">
-    <w:abstractNumId w:val="13"/>
+    <w:abstractNumId w:val="14"/>
   </w:num>
   <w:num w:numId="33" w16cid:durableId="332731045">
     <w:abstractNumId w:val="0"/>
+  </w:num>
+  <w:num w:numId="34" w16cid:durableId="201987888">
+    <w:abstractNumId w:val="24"/>
+  </w:num>
+  <w:num w:numId="35" w16cid:durableId="382560334">
+    <w:abstractNumId w:val="32"/>
+  </w:num>
+  <w:num w:numId="36" w16cid:durableId="360863278">
+    <w:abstractNumId w:val="27"/>
+  </w:num>
+  <w:num w:numId="37" w16cid:durableId="286353204">
+    <w:abstractNumId w:val="5"/>
   </w:num>
 </w:numbering>
 </file>
@@ -9930,7 +10767,6 @@
   <w:style w:type="character" w:default="1" w:styleId="Policepardfaut">
     <w:name w:val="Default Paragraph Font"/>
     <w:uiPriority w:val="1"/>
-    <w:semiHidden/>
     <w:unhideWhenUsed/>
   </w:style>
   <w:style w:type="table" w:default="1" w:styleId="TableauNormal">
@@ -10042,6 +10878,36 @@
     <w:rPr>
       <w:color w:val="800080" w:themeColor="followedHyperlink"/>
       <w:u w:val="single"/>
+    </w:rPr>
+  </w:style>
+  <w:style w:type="paragraph" w:styleId="PrformatHTML">
+    <w:name w:val="HTML Preformatted"/>
+    <w:basedOn w:val="Normal"/>
+    <w:link w:val="PrformatHTMLCar"/>
+    <w:uiPriority w:val="99"/>
+    <w:semiHidden/>
+    <w:unhideWhenUsed/>
+    <w:rsid w:val="00F006E7"/>
+    <w:pPr>
+      <w:spacing w:line="240" w:lineRule="auto"/>
+    </w:pPr>
+    <w:rPr>
+      <w:rFonts w:ascii="Consolas" w:hAnsi="Consolas"/>
+      <w:sz w:val="20"/>
+      <w:szCs w:val="20"/>
+    </w:rPr>
+  </w:style>
+  <w:style w:type="character" w:customStyle="1" w:styleId="PrformatHTMLCar">
+    <w:name w:val="Préformaté HTML Car"/>
+    <w:basedOn w:val="Policepardfaut"/>
+    <w:link w:val="PrformatHTML"/>
+    <w:uiPriority w:val="99"/>
+    <w:semiHidden/>
+    <w:rsid w:val="00F006E7"/>
+    <w:rPr>
+      <w:rFonts w:ascii="Consolas" w:hAnsi="Consolas"/>
+      <w:sz w:val="20"/>
+      <w:szCs w:val="20"/>
     </w:rPr>
   </w:style>
 </w:styles>

</xml_diff>